<commit_message>
modified:   "N\303\241vod na pou\305\276\303\255vanie GIT-u.docx"
</commit_message>
<xml_diff>
--- a/Návod na používanie GIT-u.docx
+++ b/Návod na používanie GIT-u.docx
@@ -120,7 +120,10 @@
         <w:t>C:\Users\roobe.UR</w:t>
       </w:r>
       <w:r>
-        <w:t>PINBB\Documents\Privat\Kaja\MIP</w:t>
+        <w:t>PINBB\Documents\Privat\Kaja\</w:t>
+      </w:r>
+      <w:r>
+        <w:t>git</w:t>
       </w:r>
       <w:proofErr w:type="spellEnd"/>
       <w:r>
@@ -141,10 +144,10 @@
           <w:lang w:eastAsia="sk-SK"/>
         </w:rPr>
         <w:drawing>
-          <wp:inline distT="0" distB="0" distL="0" distR="0" wp14:anchorId="69E84589" wp14:editId="565F9A8A">
+          <wp:inline distT="0" distB="0" distL="0" distR="0" wp14:anchorId="6FD56B14" wp14:editId="1AEEDC81">
             <wp:extent cx="5760720" cy="1063216"/>
             <wp:effectExtent l="0" t="0" r="0" b="3810"/>
-            <wp:docPr id="2" name="Obrázok 2"/>
+            <wp:docPr id="3" name="Obrázok 3"/>
             <wp:cNvGraphicFramePr>
               <a:graphicFrameLocks xmlns:a="http://schemas.openxmlformats.org/drawingml/2006/main" noChangeAspect="1"/>
             </wp:cNvGraphicFramePr>
@@ -185,8 +188,14 @@
           <w:numId w:val="1"/>
         </w:numPr>
       </w:pPr>
-      <w:bookmarkStart w:id="0" w:name="_GoBack"/>
-      <w:bookmarkEnd w:id="0"/>
+      <w:r>
+        <w:t xml:space="preserve">V adresári zadať  git </w:t>
+      </w:r>
+      <w:proofErr w:type="spellStart"/>
+      <w:r>
+        <w:t>init</w:t>
+      </w:r>
+      <w:proofErr w:type="spellEnd"/>
     </w:p>
     <w:p>
       <w:pPr>
@@ -196,6 +205,1671 @@
           <w:numId w:val="1"/>
         </w:numPr>
       </w:pPr>
+      <w:r>
+        <w:rPr>
+          <w:noProof/>
+          <w:lang w:eastAsia="sk-SK"/>
+        </w:rPr>
+        <w:lastRenderedPageBreak/>
+        <w:drawing>
+          <wp:inline distT="0" distB="0" distL="0" distR="0" wp14:anchorId="549CB46B" wp14:editId="6A9304A8">
+            <wp:extent cx="5760720" cy="1063216"/>
+            <wp:effectExtent l="0" t="0" r="0" b="3810"/>
+            <wp:docPr id="4" name="Obrázok 4"/>
+            <wp:cNvGraphicFramePr>
+              <a:graphicFrameLocks xmlns:a="http://schemas.openxmlformats.org/drawingml/2006/main" noChangeAspect="1"/>
+            </wp:cNvGraphicFramePr>
+            <a:graphic xmlns:a="http://schemas.openxmlformats.org/drawingml/2006/main">
+              <a:graphicData uri="http://schemas.openxmlformats.org/drawingml/2006/picture">
+                <pic:pic xmlns:pic="http://schemas.openxmlformats.org/drawingml/2006/picture">
+                  <pic:nvPicPr>
+                    <pic:cNvPr id="0" name=""/>
+                    <pic:cNvPicPr/>
+                  </pic:nvPicPr>
+                  <pic:blipFill>
+                    <a:blip r:embed="rId9"/>
+                    <a:stretch>
+                      <a:fillRect/>
+                    </a:stretch>
+                  </pic:blipFill>
+                  <pic:spPr>
+                    <a:xfrm>
+                      <a:off x="0" y="0"/>
+                      <a:ext cx="5760720" cy="1063216"/>
+                    </a:xfrm>
+                    <a:prstGeom prst="rect">
+                      <a:avLst/>
+                    </a:prstGeom>
+                  </pic:spPr>
+                </pic:pic>
+              </a:graphicData>
+            </a:graphic>
+          </wp:inline>
+        </w:drawing>
+      </w:r>
+      <w:r>
+        <w:t xml:space="preserve">tým je </w:t>
+      </w:r>
+      <w:proofErr w:type="spellStart"/>
+      <w:r>
+        <w:t>repository</w:t>
+      </w:r>
+      <w:proofErr w:type="spellEnd"/>
+      <w:r>
+        <w:t xml:space="preserve"> vytvorené na lokálnom počítači</w:t>
+      </w:r>
+    </w:p>
+    <w:p>
+      <w:pPr>
+        <w:pStyle w:val="Odsekzoznamu"/>
+        <w:numPr>
+          <w:ilvl w:val="0"/>
+          <w:numId w:val="1"/>
+        </w:numPr>
+      </w:pPr>
+      <w:r>
+        <w:t xml:space="preserve">Ak chcete prvý krát preniesť súbory zadajte  git </w:t>
+      </w:r>
+      <w:proofErr w:type="spellStart"/>
+      <w:r>
+        <w:t>add</w:t>
+      </w:r>
+      <w:proofErr w:type="spellEnd"/>
+      <w:r>
+        <w:t xml:space="preserve"> *.* - tým sa súbory pridajú ale nie sú ešte uložené </w:t>
+      </w:r>
+    </w:p>
+    <w:p>
+      <w:pPr>
+        <w:pStyle w:val="Odsekzoznamu"/>
+        <w:numPr>
+          <w:ilvl w:val="0"/>
+          <w:numId w:val="1"/>
+        </w:numPr>
+      </w:pPr>
+      <w:r>
+        <w:rPr>
+          <w:noProof/>
+          <w:lang w:eastAsia="sk-SK"/>
+        </w:rPr>
+        <w:drawing>
+          <wp:inline distT="0" distB="0" distL="0" distR="0" wp14:anchorId="4C14546F" wp14:editId="46CDD519">
+            <wp:extent cx="5760720" cy="1063216"/>
+            <wp:effectExtent l="0" t="0" r="0" b="3810"/>
+            <wp:docPr id="5" name="Obrázok 5"/>
+            <wp:cNvGraphicFramePr>
+              <a:graphicFrameLocks xmlns:a="http://schemas.openxmlformats.org/drawingml/2006/main" noChangeAspect="1"/>
+            </wp:cNvGraphicFramePr>
+            <a:graphic xmlns:a="http://schemas.openxmlformats.org/drawingml/2006/main">
+              <a:graphicData uri="http://schemas.openxmlformats.org/drawingml/2006/picture">
+                <pic:pic xmlns:pic="http://schemas.openxmlformats.org/drawingml/2006/picture">
+                  <pic:nvPicPr>
+                    <pic:cNvPr id="0" name=""/>
+                    <pic:cNvPicPr/>
+                  </pic:nvPicPr>
+                  <pic:blipFill>
+                    <a:blip r:embed="rId10"/>
+                    <a:stretch>
+                      <a:fillRect/>
+                    </a:stretch>
+                  </pic:blipFill>
+                  <pic:spPr>
+                    <a:xfrm>
+                      <a:off x="0" y="0"/>
+                      <a:ext cx="5760720" cy="1063216"/>
+                    </a:xfrm>
+                    <a:prstGeom prst="rect">
+                      <a:avLst/>
+                    </a:prstGeom>
+                  </pic:spPr>
+                </pic:pic>
+              </a:graphicData>
+            </a:graphic>
+          </wp:inline>
+        </w:drawing>
+      </w:r>
+    </w:p>
+    <w:p>
+      <w:pPr>
+        <w:pStyle w:val="Odsekzoznamu"/>
+        <w:numPr>
+          <w:ilvl w:val="0"/>
+          <w:numId w:val="1"/>
+        </w:numPr>
+      </w:pPr>
+    </w:p>
+    <w:p>
+      <w:pPr>
+        <w:pStyle w:val="Odsekzoznamu"/>
+        <w:numPr>
+          <w:ilvl w:val="0"/>
+          <w:numId w:val="1"/>
+        </w:numPr>
+      </w:pPr>
+      <w:r>
+        <w:t xml:space="preserve">Následne zadať  git </w:t>
+      </w:r>
+      <w:proofErr w:type="spellStart"/>
+      <w:r>
+        <w:t>commit</w:t>
+      </w:r>
+      <w:proofErr w:type="spellEnd"/>
+      <w:r>
+        <w:t xml:space="preserve"> </w:t>
+      </w:r>
+      <w:proofErr w:type="spellStart"/>
+      <w:r>
+        <w:t>commit</w:t>
+      </w:r>
+      <w:proofErr w:type="spellEnd"/>
+    </w:p>
+    <w:p>
+      <w:r>
+        <w:t>Otvorí sa súbor  - pred otvorením chce vedieť  ako  sa má súbor otvoriť  - zadajte O –</w:t>
+      </w:r>
+      <w:proofErr w:type="spellStart"/>
+      <w:r>
+        <w:t>Open</w:t>
+      </w:r>
+      <w:proofErr w:type="spellEnd"/>
+    </w:p>
+    <w:p>
+      <w:r>
+        <w:rPr>
+          <w:noProof/>
+          <w:lang w:eastAsia="sk-SK"/>
+        </w:rPr>
+        <w:drawing>
+          <wp:inline distT="0" distB="0" distL="0" distR="0" wp14:anchorId="1322713E" wp14:editId="7088D069">
+            <wp:extent cx="5760720" cy="1550115"/>
+            <wp:effectExtent l="0" t="0" r="0" b="0"/>
+            <wp:docPr id="6" name="Obrázok 6"/>
+            <wp:cNvGraphicFramePr>
+              <a:graphicFrameLocks xmlns:a="http://schemas.openxmlformats.org/drawingml/2006/main" noChangeAspect="1"/>
+            </wp:cNvGraphicFramePr>
+            <a:graphic xmlns:a="http://schemas.openxmlformats.org/drawingml/2006/main">
+              <a:graphicData uri="http://schemas.openxmlformats.org/drawingml/2006/picture">
+                <pic:pic xmlns:pic="http://schemas.openxmlformats.org/drawingml/2006/picture">
+                  <pic:nvPicPr>
+                    <pic:cNvPr id="0" name=""/>
+                    <pic:cNvPicPr/>
+                  </pic:nvPicPr>
+                  <pic:blipFill>
+                    <a:blip r:embed="rId11"/>
+                    <a:stretch>
+                      <a:fillRect/>
+                    </a:stretch>
+                  </pic:blipFill>
+                  <pic:spPr>
+                    <a:xfrm>
+                      <a:off x="0" y="0"/>
+                      <a:ext cx="5760720" cy="1550115"/>
+                    </a:xfrm>
+                    <a:prstGeom prst="rect">
+                      <a:avLst/>
+                    </a:prstGeom>
+                  </pic:spPr>
+                </pic:pic>
+              </a:graphicData>
+            </a:graphic>
+          </wp:inline>
+        </w:drawing>
+      </w:r>
+    </w:p>
+    <w:p>
+      <w:r>
+        <w:t xml:space="preserve">Treba </w:t>
+      </w:r>
+      <w:proofErr w:type="spellStart"/>
+      <w:r>
+        <w:t>zmazaŤ</w:t>
+      </w:r>
+      <w:proofErr w:type="spellEnd"/>
+      <w:r>
+        <w:t xml:space="preserve">  # pred súborom, ktorý chceme uložiť .  AK chcete súbor uložiť zadajte dajte :</w:t>
+      </w:r>
+      <w:proofErr w:type="spellStart"/>
+      <w:r>
+        <w:t>wq</w:t>
+      </w:r>
+      <w:proofErr w:type="spellEnd"/>
+      <w:r>
+        <w:t>!</w:t>
+      </w:r>
+    </w:p>
+    <w:p>
+      <w:r>
+        <w:t>Následne sa súbor uloží a zvrie (platí iba pre vi editor)</w:t>
+      </w:r>
+    </w:p>
+    <w:p>
+      <w:r>
+        <w:rPr>
+          <w:noProof/>
+          <w:lang w:eastAsia="sk-SK"/>
+        </w:rPr>
+        <w:drawing>
+          <wp:inline distT="0" distB="0" distL="0" distR="0" wp14:anchorId="435D1ECB" wp14:editId="53F9FDD2">
+            <wp:extent cx="5760720" cy="1550115"/>
+            <wp:effectExtent l="0" t="0" r="0" b="0"/>
+            <wp:docPr id="7" name="Obrázok 7"/>
+            <wp:cNvGraphicFramePr>
+              <a:graphicFrameLocks xmlns:a="http://schemas.openxmlformats.org/drawingml/2006/main" noChangeAspect="1"/>
+            </wp:cNvGraphicFramePr>
+            <a:graphic xmlns:a="http://schemas.openxmlformats.org/drawingml/2006/main">
+              <a:graphicData uri="http://schemas.openxmlformats.org/drawingml/2006/picture">
+                <pic:pic xmlns:pic="http://schemas.openxmlformats.org/drawingml/2006/picture">
+                  <pic:nvPicPr>
+                    <pic:cNvPr id="0" name=""/>
+                    <pic:cNvPicPr/>
+                  </pic:nvPicPr>
+                  <pic:blipFill>
+                    <a:blip r:embed="rId12"/>
+                    <a:stretch>
+                      <a:fillRect/>
+                    </a:stretch>
+                  </pic:blipFill>
+                  <pic:spPr>
+                    <a:xfrm>
+                      <a:off x="0" y="0"/>
+                      <a:ext cx="5760720" cy="1550115"/>
+                    </a:xfrm>
+                    <a:prstGeom prst="rect">
+                      <a:avLst/>
+                    </a:prstGeom>
+                  </pic:spPr>
+                </pic:pic>
+              </a:graphicData>
+            </a:graphic>
+          </wp:inline>
+        </w:drawing>
+      </w:r>
+    </w:p>
+    <w:p>
+      <w:r>
+        <w:t xml:space="preserve">AK chcete uložiť kópiu </w:t>
+      </w:r>
+      <w:proofErr w:type="spellStart"/>
+      <w:r>
+        <w:t>repository</w:t>
+      </w:r>
+      <w:proofErr w:type="spellEnd"/>
+      <w:r>
+        <w:t xml:space="preserve"> na úložisko na internete – treba dať príkaz </w:t>
+      </w:r>
+    </w:p>
+    <w:p>
+      <w:pPr>
+        <w:shd w:val="clear" w:color="auto" w:fill="F7F7F7"/>
+        <w:tabs>
+          <w:tab w:val="left" w:pos="916"/>
+          <w:tab w:val="left" w:pos="1832"/>
+          <w:tab w:val="left" w:pos="2748"/>
+          <w:tab w:val="left" w:pos="3664"/>
+          <w:tab w:val="left" w:pos="4580"/>
+          <w:tab w:val="left" w:pos="5496"/>
+          <w:tab w:val="left" w:pos="6412"/>
+          <w:tab w:val="left" w:pos="7328"/>
+          <w:tab w:val="left" w:pos="8244"/>
+          <w:tab w:val="left" w:pos="9160"/>
+          <w:tab w:val="left" w:pos="10076"/>
+          <w:tab w:val="left" w:pos="10992"/>
+          <w:tab w:val="left" w:pos="11908"/>
+          <w:tab w:val="left" w:pos="12824"/>
+          <w:tab w:val="left" w:pos="13740"/>
+          <w:tab w:val="left" w:pos="14656"/>
+        </w:tabs>
+        <w:spacing w:after="0" w:line="240" w:lineRule="auto"/>
+        <w:rPr>
+          <w:rFonts w:ascii="Consolas" w:eastAsia="Times New Roman" w:hAnsi="Consolas" w:cs="Courier New"/>
+          <w:color w:val="333333"/>
+          <w:sz w:val="21"/>
+          <w:szCs w:val="21"/>
+          <w:lang w:eastAsia="sk-SK"/>
+        </w:rPr>
+      </w:pPr>
+      <w:r>
+        <w:rPr>
+          <w:rFonts w:ascii="Consolas" w:eastAsia="Times New Roman" w:hAnsi="Consolas" w:cs="Courier New"/>
+          <w:color w:val="333333"/>
+          <w:sz w:val="21"/>
+          <w:szCs w:val="21"/>
+          <w:lang w:eastAsia="sk-SK"/>
+        </w:rPr>
+        <w:t xml:space="preserve">git </w:t>
+      </w:r>
+      <w:proofErr w:type="spellStart"/>
+      <w:r>
+        <w:rPr>
+          <w:rFonts w:ascii="Consolas" w:eastAsia="Times New Roman" w:hAnsi="Consolas" w:cs="Courier New"/>
+          <w:color w:val="333333"/>
+          <w:sz w:val="21"/>
+          <w:szCs w:val="21"/>
+          <w:lang w:eastAsia="sk-SK"/>
+        </w:rPr>
+        <w:t>remote</w:t>
+      </w:r>
+      <w:proofErr w:type="spellEnd"/>
+      <w:r>
+        <w:rPr>
+          <w:rFonts w:ascii="Consolas" w:eastAsia="Times New Roman" w:hAnsi="Consolas" w:cs="Courier New"/>
+          <w:color w:val="333333"/>
+          <w:sz w:val="21"/>
+          <w:szCs w:val="21"/>
+          <w:lang w:eastAsia="sk-SK"/>
+        </w:rPr>
+        <w:t xml:space="preserve"> </w:t>
+      </w:r>
+      <w:proofErr w:type="spellStart"/>
+      <w:r>
+        <w:rPr>
+          <w:rFonts w:ascii="Consolas" w:eastAsia="Times New Roman" w:hAnsi="Consolas" w:cs="Courier New"/>
+          <w:color w:val="333333"/>
+          <w:sz w:val="21"/>
+          <w:szCs w:val="21"/>
+          <w:lang w:eastAsia="sk-SK"/>
+        </w:rPr>
+        <w:t>add</w:t>
+      </w:r>
+      <w:proofErr w:type="spellEnd"/>
+      <w:r>
+        <w:rPr>
+          <w:rFonts w:ascii="Consolas" w:eastAsia="Times New Roman" w:hAnsi="Consolas" w:cs="Courier New"/>
+          <w:color w:val="333333"/>
+          <w:sz w:val="21"/>
+          <w:szCs w:val="21"/>
+          <w:lang w:eastAsia="sk-SK"/>
+        </w:rPr>
+        <w:t xml:space="preserve"> </w:t>
+      </w:r>
+      <w:proofErr w:type="spellStart"/>
+      <w:r>
+        <w:rPr>
+          <w:rFonts w:ascii="Consolas" w:eastAsia="Times New Roman" w:hAnsi="Consolas" w:cs="Courier New"/>
+          <w:color w:val="333333"/>
+          <w:sz w:val="21"/>
+          <w:szCs w:val="21"/>
+          <w:lang w:eastAsia="sk-SK"/>
+        </w:rPr>
+        <w:t>origin</w:t>
+      </w:r>
+      <w:proofErr w:type="spellEnd"/>
+      <w:r>
+        <w:rPr>
+          <w:rFonts w:ascii="Consolas" w:eastAsia="Times New Roman" w:hAnsi="Consolas" w:cs="Courier New"/>
+          <w:color w:val="333333"/>
+          <w:sz w:val="21"/>
+          <w:szCs w:val="21"/>
+          <w:lang w:eastAsia="sk-SK"/>
+        </w:rPr>
+        <w:t xml:space="preserve"> </w:t>
+      </w:r>
+      <w:hyperlink r:id="rId13" w:history="1">
+        <w:r>
+          <w:rPr>
+            <w:rStyle w:val="Hypertextovprepojenie"/>
+            <w:rFonts w:ascii="Consolas" w:eastAsia="Times New Roman" w:hAnsi="Consolas" w:cs="Courier New"/>
+            <w:sz w:val="21"/>
+            <w:szCs w:val="21"/>
+            <w:lang w:eastAsia="sk-SK"/>
+          </w:rPr>
+          <w:t>https://github.com/roobeo/GIT.git</w:t>
+        </w:r>
+      </w:hyperlink>
+    </w:p>
+    <w:p>
+      <w:pPr>
+        <w:shd w:val="clear" w:color="auto" w:fill="F7F7F7"/>
+        <w:tabs>
+          <w:tab w:val="left" w:pos="916"/>
+          <w:tab w:val="left" w:pos="1832"/>
+          <w:tab w:val="left" w:pos="2748"/>
+          <w:tab w:val="left" w:pos="3664"/>
+          <w:tab w:val="left" w:pos="4580"/>
+          <w:tab w:val="left" w:pos="5496"/>
+          <w:tab w:val="left" w:pos="6412"/>
+          <w:tab w:val="left" w:pos="7328"/>
+          <w:tab w:val="left" w:pos="8244"/>
+          <w:tab w:val="left" w:pos="9160"/>
+          <w:tab w:val="left" w:pos="10076"/>
+          <w:tab w:val="left" w:pos="10992"/>
+          <w:tab w:val="left" w:pos="11908"/>
+          <w:tab w:val="left" w:pos="12824"/>
+          <w:tab w:val="left" w:pos="13740"/>
+          <w:tab w:val="left" w:pos="14656"/>
+        </w:tabs>
+        <w:spacing w:after="0" w:line="240" w:lineRule="auto"/>
+        <w:rPr>
+          <w:rFonts w:ascii="Consolas" w:eastAsia="Times New Roman" w:hAnsi="Consolas" w:cs="Courier New"/>
+          <w:color w:val="333333"/>
+          <w:sz w:val="21"/>
+          <w:szCs w:val="21"/>
+          <w:lang w:eastAsia="sk-SK"/>
+        </w:rPr>
+      </w:pPr>
+      <w:r>
+        <w:rPr>
+          <w:rFonts w:ascii="Consolas" w:eastAsia="Times New Roman" w:hAnsi="Consolas" w:cs="Courier New"/>
+          <w:color w:val="333333"/>
+          <w:sz w:val="21"/>
+          <w:szCs w:val="21"/>
+          <w:lang w:eastAsia="sk-SK"/>
+        </w:rPr>
+        <w:t xml:space="preserve">git </w:t>
+      </w:r>
+      <w:proofErr w:type="spellStart"/>
+      <w:r>
+        <w:rPr>
+          <w:rFonts w:ascii="Consolas" w:eastAsia="Times New Roman" w:hAnsi="Consolas" w:cs="Courier New"/>
+          <w:color w:val="333333"/>
+          <w:sz w:val="21"/>
+          <w:szCs w:val="21"/>
+          <w:lang w:eastAsia="sk-SK"/>
+        </w:rPr>
+        <w:t>push</w:t>
+      </w:r>
+      <w:proofErr w:type="spellEnd"/>
+      <w:r>
+        <w:rPr>
+          <w:rFonts w:ascii="Consolas" w:eastAsia="Times New Roman" w:hAnsi="Consolas" w:cs="Courier New"/>
+          <w:color w:val="333333"/>
+          <w:sz w:val="21"/>
+          <w:szCs w:val="21"/>
+          <w:lang w:eastAsia="sk-SK"/>
+        </w:rPr>
+        <w:t xml:space="preserve"> -u </w:t>
+      </w:r>
+      <w:proofErr w:type="spellStart"/>
+      <w:r>
+        <w:rPr>
+          <w:rFonts w:ascii="Consolas" w:eastAsia="Times New Roman" w:hAnsi="Consolas" w:cs="Courier New"/>
+          <w:color w:val="333333"/>
+          <w:sz w:val="21"/>
+          <w:szCs w:val="21"/>
+          <w:lang w:eastAsia="sk-SK"/>
+        </w:rPr>
+        <w:t>origin</w:t>
+      </w:r>
+      <w:proofErr w:type="spellEnd"/>
+      <w:r>
+        <w:rPr>
+          <w:rFonts w:ascii="Consolas" w:eastAsia="Times New Roman" w:hAnsi="Consolas" w:cs="Courier New"/>
+          <w:color w:val="333333"/>
+          <w:sz w:val="21"/>
+          <w:szCs w:val="21"/>
+          <w:lang w:eastAsia="sk-SK"/>
+        </w:rPr>
+        <w:t xml:space="preserve"> </w:t>
+      </w:r>
+      <w:proofErr w:type="spellStart"/>
+      <w:r>
+        <w:rPr>
+          <w:rFonts w:ascii="Consolas" w:eastAsia="Times New Roman" w:hAnsi="Consolas" w:cs="Courier New"/>
+          <w:color w:val="333333"/>
+          <w:sz w:val="21"/>
+          <w:szCs w:val="21"/>
+          <w:lang w:eastAsia="sk-SK"/>
+        </w:rPr>
+        <w:t>master</w:t>
+      </w:r>
+      <w:proofErr w:type="spellEnd"/>
+    </w:p>
+    <w:p>
+      <w:pPr>
+        <w:shd w:val="clear" w:color="auto" w:fill="F7F7F7"/>
+        <w:tabs>
+          <w:tab w:val="left" w:pos="916"/>
+          <w:tab w:val="left" w:pos="1832"/>
+          <w:tab w:val="left" w:pos="2748"/>
+          <w:tab w:val="left" w:pos="3664"/>
+          <w:tab w:val="left" w:pos="4580"/>
+          <w:tab w:val="left" w:pos="5496"/>
+          <w:tab w:val="left" w:pos="6412"/>
+          <w:tab w:val="left" w:pos="7328"/>
+          <w:tab w:val="left" w:pos="8244"/>
+          <w:tab w:val="left" w:pos="9160"/>
+          <w:tab w:val="left" w:pos="10076"/>
+          <w:tab w:val="left" w:pos="10992"/>
+          <w:tab w:val="left" w:pos="11908"/>
+          <w:tab w:val="left" w:pos="12824"/>
+          <w:tab w:val="left" w:pos="13740"/>
+          <w:tab w:val="left" w:pos="14656"/>
+        </w:tabs>
+        <w:spacing w:after="0" w:line="240" w:lineRule="auto"/>
+        <w:rPr>
+          <w:rFonts w:ascii="Consolas" w:eastAsia="Times New Roman" w:hAnsi="Consolas" w:cs="Courier New"/>
+          <w:color w:val="333333"/>
+          <w:sz w:val="21"/>
+          <w:szCs w:val="21"/>
+          <w:lang w:eastAsia="sk-SK"/>
+        </w:rPr>
+      </w:pPr>
+    </w:p>
+    <w:p>
+      <w:pPr>
+        <w:shd w:val="clear" w:color="auto" w:fill="F7F7F7"/>
+        <w:tabs>
+          <w:tab w:val="left" w:pos="916"/>
+          <w:tab w:val="left" w:pos="1832"/>
+          <w:tab w:val="left" w:pos="2748"/>
+          <w:tab w:val="left" w:pos="3664"/>
+          <w:tab w:val="left" w:pos="4580"/>
+          <w:tab w:val="left" w:pos="5496"/>
+          <w:tab w:val="left" w:pos="6412"/>
+          <w:tab w:val="left" w:pos="7328"/>
+          <w:tab w:val="left" w:pos="8244"/>
+          <w:tab w:val="left" w:pos="9160"/>
+          <w:tab w:val="left" w:pos="10076"/>
+          <w:tab w:val="left" w:pos="10992"/>
+          <w:tab w:val="left" w:pos="11908"/>
+          <w:tab w:val="left" w:pos="12824"/>
+          <w:tab w:val="left" w:pos="13740"/>
+          <w:tab w:val="left" w:pos="14656"/>
+        </w:tabs>
+        <w:spacing w:after="0" w:line="240" w:lineRule="auto"/>
+        <w:rPr>
+          <w:rFonts w:ascii="Consolas" w:eastAsia="Times New Roman" w:hAnsi="Consolas" w:cs="Courier New"/>
+          <w:color w:val="333333"/>
+          <w:sz w:val="21"/>
+          <w:szCs w:val="21"/>
+          <w:lang w:eastAsia="sk-SK"/>
+        </w:rPr>
+      </w:pPr>
+    </w:p>
+    <w:p>
+      <w:pPr>
+        <w:shd w:val="clear" w:color="auto" w:fill="F7F7F7"/>
+        <w:tabs>
+          <w:tab w:val="left" w:pos="916"/>
+          <w:tab w:val="left" w:pos="1832"/>
+          <w:tab w:val="left" w:pos="2748"/>
+          <w:tab w:val="left" w:pos="3664"/>
+          <w:tab w:val="left" w:pos="4580"/>
+          <w:tab w:val="left" w:pos="5496"/>
+          <w:tab w:val="left" w:pos="6412"/>
+          <w:tab w:val="left" w:pos="7328"/>
+          <w:tab w:val="left" w:pos="8244"/>
+          <w:tab w:val="left" w:pos="9160"/>
+          <w:tab w:val="left" w:pos="10076"/>
+          <w:tab w:val="left" w:pos="10992"/>
+          <w:tab w:val="left" w:pos="11908"/>
+          <w:tab w:val="left" w:pos="12824"/>
+          <w:tab w:val="left" w:pos="13740"/>
+          <w:tab w:val="left" w:pos="14656"/>
+        </w:tabs>
+        <w:spacing w:after="0" w:line="240" w:lineRule="auto"/>
+        <w:rPr>
+          <w:rFonts w:ascii="Consolas" w:eastAsia="Times New Roman" w:hAnsi="Consolas" w:cs="Courier New"/>
+          <w:color w:val="333333"/>
+          <w:sz w:val="21"/>
+          <w:szCs w:val="21"/>
+          <w:lang w:eastAsia="sk-SK"/>
+        </w:rPr>
+      </w:pPr>
+      <w:r>
+        <w:rPr>
+          <w:rFonts w:ascii="Consolas" w:eastAsia="Times New Roman" w:hAnsi="Consolas" w:cs="Courier New"/>
+          <w:color w:val="333333"/>
+          <w:sz w:val="21"/>
+          <w:szCs w:val="21"/>
+          <w:lang w:eastAsia="sk-SK"/>
+        </w:rPr>
+        <w:t xml:space="preserve">Tu je ale celý postup </w:t>
+      </w:r>
+    </w:p>
+    <w:p>
+      <w:pPr>
+        <w:shd w:val="clear" w:color="auto" w:fill="F7F7F7"/>
+        <w:tabs>
+          <w:tab w:val="left" w:pos="916"/>
+          <w:tab w:val="left" w:pos="1832"/>
+          <w:tab w:val="left" w:pos="2748"/>
+          <w:tab w:val="left" w:pos="3664"/>
+          <w:tab w:val="left" w:pos="4580"/>
+          <w:tab w:val="left" w:pos="5496"/>
+          <w:tab w:val="left" w:pos="6412"/>
+          <w:tab w:val="left" w:pos="7328"/>
+          <w:tab w:val="left" w:pos="8244"/>
+          <w:tab w:val="left" w:pos="9160"/>
+          <w:tab w:val="left" w:pos="10076"/>
+          <w:tab w:val="left" w:pos="10992"/>
+          <w:tab w:val="left" w:pos="11908"/>
+          <w:tab w:val="left" w:pos="12824"/>
+          <w:tab w:val="left" w:pos="13740"/>
+          <w:tab w:val="left" w:pos="14656"/>
+        </w:tabs>
+        <w:spacing w:after="0" w:line="240" w:lineRule="auto"/>
+        <w:rPr>
+          <w:rFonts w:ascii="Consolas" w:eastAsia="Times New Roman" w:hAnsi="Consolas" w:cs="Courier New"/>
+          <w:color w:val="333333"/>
+          <w:sz w:val="21"/>
+          <w:szCs w:val="21"/>
+          <w:lang w:eastAsia="sk-SK"/>
+        </w:rPr>
+      </w:pPr>
+      <w:r>
+        <w:rPr>
+          <w:rFonts w:ascii="Consolas" w:eastAsia="Times New Roman" w:hAnsi="Consolas" w:cs="Courier New"/>
+          <w:color w:val="333333"/>
+          <w:sz w:val="21"/>
+          <w:szCs w:val="21"/>
+          <w:lang w:eastAsia="sk-SK"/>
+        </w:rPr>
+        <w:lastRenderedPageBreak/>
+        <w:t xml:space="preserve">echo "# GIT" &gt;&gt; </w:t>
+      </w:r>
+      <w:proofErr w:type="spellStart"/>
+      <w:r>
+        <w:rPr>
+          <w:rFonts w:ascii="Consolas" w:eastAsia="Times New Roman" w:hAnsi="Consolas" w:cs="Courier New"/>
+          <w:color w:val="333333"/>
+          <w:sz w:val="21"/>
+          <w:szCs w:val="21"/>
+          <w:lang w:eastAsia="sk-SK"/>
+        </w:rPr>
+        <w:t>README.md</w:t>
+      </w:r>
+      <w:proofErr w:type="spellEnd"/>
+    </w:p>
+    <w:p>
+      <w:pPr>
+        <w:shd w:val="clear" w:color="auto" w:fill="F7F7F7"/>
+        <w:tabs>
+          <w:tab w:val="left" w:pos="916"/>
+          <w:tab w:val="left" w:pos="1832"/>
+          <w:tab w:val="left" w:pos="2748"/>
+          <w:tab w:val="left" w:pos="3664"/>
+          <w:tab w:val="left" w:pos="4580"/>
+          <w:tab w:val="left" w:pos="5496"/>
+          <w:tab w:val="left" w:pos="6412"/>
+          <w:tab w:val="left" w:pos="7328"/>
+          <w:tab w:val="left" w:pos="8244"/>
+          <w:tab w:val="left" w:pos="9160"/>
+          <w:tab w:val="left" w:pos="10076"/>
+          <w:tab w:val="left" w:pos="10992"/>
+          <w:tab w:val="left" w:pos="11908"/>
+          <w:tab w:val="left" w:pos="12824"/>
+          <w:tab w:val="left" w:pos="13740"/>
+          <w:tab w:val="left" w:pos="14656"/>
+        </w:tabs>
+        <w:spacing w:after="0" w:line="240" w:lineRule="auto"/>
+        <w:rPr>
+          <w:rFonts w:ascii="Consolas" w:eastAsia="Times New Roman" w:hAnsi="Consolas" w:cs="Courier New"/>
+          <w:color w:val="333333"/>
+          <w:sz w:val="21"/>
+          <w:szCs w:val="21"/>
+          <w:lang w:eastAsia="sk-SK"/>
+        </w:rPr>
+      </w:pPr>
+      <w:r>
+        <w:rPr>
+          <w:rFonts w:ascii="Consolas" w:eastAsia="Times New Roman" w:hAnsi="Consolas" w:cs="Courier New"/>
+          <w:color w:val="333333"/>
+          <w:sz w:val="21"/>
+          <w:szCs w:val="21"/>
+          <w:lang w:eastAsia="sk-SK"/>
+        </w:rPr>
+        <w:t xml:space="preserve">git </w:t>
+      </w:r>
+      <w:proofErr w:type="spellStart"/>
+      <w:r>
+        <w:rPr>
+          <w:rFonts w:ascii="Consolas" w:eastAsia="Times New Roman" w:hAnsi="Consolas" w:cs="Courier New"/>
+          <w:color w:val="333333"/>
+          <w:sz w:val="21"/>
+          <w:szCs w:val="21"/>
+          <w:lang w:eastAsia="sk-SK"/>
+        </w:rPr>
+        <w:t>init</w:t>
+      </w:r>
+      <w:proofErr w:type="spellEnd"/>
+    </w:p>
+    <w:p>
+      <w:pPr>
+        <w:shd w:val="clear" w:color="auto" w:fill="F7F7F7"/>
+        <w:tabs>
+          <w:tab w:val="left" w:pos="916"/>
+          <w:tab w:val="left" w:pos="1832"/>
+          <w:tab w:val="left" w:pos="2748"/>
+          <w:tab w:val="left" w:pos="3664"/>
+          <w:tab w:val="left" w:pos="4580"/>
+          <w:tab w:val="left" w:pos="5496"/>
+          <w:tab w:val="left" w:pos="6412"/>
+          <w:tab w:val="left" w:pos="7328"/>
+          <w:tab w:val="left" w:pos="8244"/>
+          <w:tab w:val="left" w:pos="9160"/>
+          <w:tab w:val="left" w:pos="10076"/>
+          <w:tab w:val="left" w:pos="10992"/>
+          <w:tab w:val="left" w:pos="11908"/>
+          <w:tab w:val="left" w:pos="12824"/>
+          <w:tab w:val="left" w:pos="13740"/>
+          <w:tab w:val="left" w:pos="14656"/>
+        </w:tabs>
+        <w:spacing w:after="0" w:line="240" w:lineRule="auto"/>
+        <w:rPr>
+          <w:rFonts w:ascii="Consolas" w:eastAsia="Times New Roman" w:hAnsi="Consolas" w:cs="Courier New"/>
+          <w:color w:val="333333"/>
+          <w:sz w:val="21"/>
+          <w:szCs w:val="21"/>
+          <w:lang w:eastAsia="sk-SK"/>
+        </w:rPr>
+      </w:pPr>
+      <w:r>
+        <w:rPr>
+          <w:rFonts w:ascii="Consolas" w:eastAsia="Times New Roman" w:hAnsi="Consolas" w:cs="Courier New"/>
+          <w:color w:val="333333"/>
+          <w:sz w:val="21"/>
+          <w:szCs w:val="21"/>
+          <w:lang w:eastAsia="sk-SK"/>
+        </w:rPr>
+        <w:t xml:space="preserve">git </w:t>
+      </w:r>
+      <w:proofErr w:type="spellStart"/>
+      <w:r>
+        <w:rPr>
+          <w:rFonts w:ascii="Consolas" w:eastAsia="Times New Roman" w:hAnsi="Consolas" w:cs="Courier New"/>
+          <w:color w:val="333333"/>
+          <w:sz w:val="21"/>
+          <w:szCs w:val="21"/>
+          <w:lang w:eastAsia="sk-SK"/>
+        </w:rPr>
+        <w:t>add</w:t>
+      </w:r>
+      <w:proofErr w:type="spellEnd"/>
+      <w:r>
+        <w:rPr>
+          <w:rFonts w:ascii="Consolas" w:eastAsia="Times New Roman" w:hAnsi="Consolas" w:cs="Courier New"/>
+          <w:color w:val="333333"/>
+          <w:sz w:val="21"/>
+          <w:szCs w:val="21"/>
+          <w:lang w:eastAsia="sk-SK"/>
+        </w:rPr>
+        <w:t xml:space="preserve"> </w:t>
+      </w:r>
+      <w:proofErr w:type="spellStart"/>
+      <w:r>
+        <w:rPr>
+          <w:rFonts w:ascii="Consolas" w:eastAsia="Times New Roman" w:hAnsi="Consolas" w:cs="Courier New"/>
+          <w:color w:val="333333"/>
+          <w:sz w:val="21"/>
+          <w:szCs w:val="21"/>
+          <w:lang w:eastAsia="sk-SK"/>
+        </w:rPr>
+        <w:t>README.md</w:t>
+      </w:r>
+      <w:proofErr w:type="spellEnd"/>
+    </w:p>
+    <w:p>
+      <w:pPr>
+        <w:shd w:val="clear" w:color="auto" w:fill="F7F7F7"/>
+        <w:tabs>
+          <w:tab w:val="left" w:pos="916"/>
+          <w:tab w:val="left" w:pos="1832"/>
+          <w:tab w:val="left" w:pos="2748"/>
+          <w:tab w:val="left" w:pos="3664"/>
+          <w:tab w:val="left" w:pos="4580"/>
+          <w:tab w:val="left" w:pos="5496"/>
+          <w:tab w:val="left" w:pos="6412"/>
+          <w:tab w:val="left" w:pos="7328"/>
+          <w:tab w:val="left" w:pos="8244"/>
+          <w:tab w:val="left" w:pos="9160"/>
+          <w:tab w:val="left" w:pos="10076"/>
+          <w:tab w:val="left" w:pos="10992"/>
+          <w:tab w:val="left" w:pos="11908"/>
+          <w:tab w:val="left" w:pos="12824"/>
+          <w:tab w:val="left" w:pos="13740"/>
+          <w:tab w:val="left" w:pos="14656"/>
+        </w:tabs>
+        <w:spacing w:after="0" w:line="240" w:lineRule="auto"/>
+        <w:rPr>
+          <w:rFonts w:ascii="Consolas" w:eastAsia="Times New Roman" w:hAnsi="Consolas" w:cs="Courier New"/>
+          <w:color w:val="333333"/>
+          <w:sz w:val="21"/>
+          <w:szCs w:val="21"/>
+          <w:lang w:eastAsia="sk-SK"/>
+        </w:rPr>
+      </w:pPr>
+      <w:r>
+        <w:rPr>
+          <w:rFonts w:ascii="Consolas" w:eastAsia="Times New Roman" w:hAnsi="Consolas" w:cs="Courier New"/>
+          <w:color w:val="333333"/>
+          <w:sz w:val="21"/>
+          <w:szCs w:val="21"/>
+          <w:lang w:eastAsia="sk-SK"/>
+        </w:rPr>
+        <w:t xml:space="preserve">git </w:t>
+      </w:r>
+      <w:proofErr w:type="spellStart"/>
+      <w:r>
+        <w:rPr>
+          <w:rFonts w:ascii="Consolas" w:eastAsia="Times New Roman" w:hAnsi="Consolas" w:cs="Courier New"/>
+          <w:color w:val="333333"/>
+          <w:sz w:val="21"/>
+          <w:szCs w:val="21"/>
+          <w:lang w:eastAsia="sk-SK"/>
+        </w:rPr>
+        <w:t>commit</w:t>
+      </w:r>
+      <w:proofErr w:type="spellEnd"/>
+      <w:r>
+        <w:rPr>
+          <w:rFonts w:ascii="Consolas" w:eastAsia="Times New Roman" w:hAnsi="Consolas" w:cs="Courier New"/>
+          <w:color w:val="333333"/>
+          <w:sz w:val="21"/>
+          <w:szCs w:val="21"/>
+          <w:lang w:eastAsia="sk-SK"/>
+        </w:rPr>
+        <w:t xml:space="preserve"> -m "</w:t>
+      </w:r>
+      <w:proofErr w:type="spellStart"/>
+      <w:r>
+        <w:rPr>
+          <w:rFonts w:ascii="Consolas" w:eastAsia="Times New Roman" w:hAnsi="Consolas" w:cs="Courier New"/>
+          <w:color w:val="333333"/>
+          <w:sz w:val="21"/>
+          <w:szCs w:val="21"/>
+          <w:lang w:eastAsia="sk-SK"/>
+        </w:rPr>
+        <w:t>first</w:t>
+      </w:r>
+      <w:proofErr w:type="spellEnd"/>
+      <w:r>
+        <w:rPr>
+          <w:rFonts w:ascii="Consolas" w:eastAsia="Times New Roman" w:hAnsi="Consolas" w:cs="Courier New"/>
+          <w:color w:val="333333"/>
+          <w:sz w:val="21"/>
+          <w:szCs w:val="21"/>
+          <w:lang w:eastAsia="sk-SK"/>
+        </w:rPr>
+        <w:t xml:space="preserve"> </w:t>
+      </w:r>
+      <w:proofErr w:type="spellStart"/>
+      <w:r>
+        <w:rPr>
+          <w:rFonts w:ascii="Consolas" w:eastAsia="Times New Roman" w:hAnsi="Consolas" w:cs="Courier New"/>
+          <w:color w:val="333333"/>
+          <w:sz w:val="21"/>
+          <w:szCs w:val="21"/>
+          <w:lang w:eastAsia="sk-SK"/>
+        </w:rPr>
+        <w:t>commit</w:t>
+      </w:r>
+      <w:proofErr w:type="spellEnd"/>
+      <w:r>
+        <w:rPr>
+          <w:rFonts w:ascii="Consolas" w:eastAsia="Times New Roman" w:hAnsi="Consolas" w:cs="Courier New"/>
+          <w:color w:val="333333"/>
+          <w:sz w:val="21"/>
+          <w:szCs w:val="21"/>
+          <w:lang w:eastAsia="sk-SK"/>
+        </w:rPr>
+        <w:t>"</w:t>
+      </w:r>
+    </w:p>
+    <w:p>
+      <w:pPr>
+        <w:shd w:val="clear" w:color="auto" w:fill="F7F7F7"/>
+        <w:tabs>
+          <w:tab w:val="left" w:pos="916"/>
+          <w:tab w:val="left" w:pos="1832"/>
+          <w:tab w:val="left" w:pos="2748"/>
+          <w:tab w:val="left" w:pos="3664"/>
+          <w:tab w:val="left" w:pos="4580"/>
+          <w:tab w:val="left" w:pos="5496"/>
+          <w:tab w:val="left" w:pos="6412"/>
+          <w:tab w:val="left" w:pos="7328"/>
+          <w:tab w:val="left" w:pos="8244"/>
+          <w:tab w:val="left" w:pos="9160"/>
+          <w:tab w:val="left" w:pos="10076"/>
+          <w:tab w:val="left" w:pos="10992"/>
+          <w:tab w:val="left" w:pos="11908"/>
+          <w:tab w:val="left" w:pos="12824"/>
+          <w:tab w:val="left" w:pos="13740"/>
+          <w:tab w:val="left" w:pos="14656"/>
+        </w:tabs>
+        <w:spacing w:after="0" w:line="240" w:lineRule="auto"/>
+        <w:rPr>
+          <w:rFonts w:ascii="Consolas" w:eastAsia="Times New Roman" w:hAnsi="Consolas" w:cs="Courier New"/>
+          <w:color w:val="333333"/>
+          <w:sz w:val="21"/>
+          <w:szCs w:val="21"/>
+          <w:lang w:eastAsia="sk-SK"/>
+        </w:rPr>
+      </w:pPr>
+      <w:r>
+        <w:rPr>
+          <w:rFonts w:ascii="Consolas" w:eastAsia="Times New Roman" w:hAnsi="Consolas" w:cs="Courier New"/>
+          <w:color w:val="333333"/>
+          <w:sz w:val="21"/>
+          <w:szCs w:val="21"/>
+          <w:lang w:eastAsia="sk-SK"/>
+        </w:rPr>
+        <w:t xml:space="preserve">git </w:t>
+      </w:r>
+      <w:proofErr w:type="spellStart"/>
+      <w:r>
+        <w:rPr>
+          <w:rFonts w:ascii="Consolas" w:eastAsia="Times New Roman" w:hAnsi="Consolas" w:cs="Courier New"/>
+          <w:color w:val="333333"/>
+          <w:sz w:val="21"/>
+          <w:szCs w:val="21"/>
+          <w:lang w:eastAsia="sk-SK"/>
+        </w:rPr>
+        <w:t>remote</w:t>
+      </w:r>
+      <w:proofErr w:type="spellEnd"/>
+      <w:r>
+        <w:rPr>
+          <w:rFonts w:ascii="Consolas" w:eastAsia="Times New Roman" w:hAnsi="Consolas" w:cs="Courier New"/>
+          <w:color w:val="333333"/>
+          <w:sz w:val="21"/>
+          <w:szCs w:val="21"/>
+          <w:lang w:eastAsia="sk-SK"/>
+        </w:rPr>
+        <w:t xml:space="preserve"> </w:t>
+      </w:r>
+      <w:proofErr w:type="spellStart"/>
+      <w:r>
+        <w:rPr>
+          <w:rFonts w:ascii="Consolas" w:eastAsia="Times New Roman" w:hAnsi="Consolas" w:cs="Courier New"/>
+          <w:color w:val="333333"/>
+          <w:sz w:val="21"/>
+          <w:szCs w:val="21"/>
+          <w:lang w:eastAsia="sk-SK"/>
+        </w:rPr>
+        <w:t>add</w:t>
+      </w:r>
+      <w:proofErr w:type="spellEnd"/>
+      <w:r>
+        <w:rPr>
+          <w:rFonts w:ascii="Consolas" w:eastAsia="Times New Roman" w:hAnsi="Consolas" w:cs="Courier New"/>
+          <w:color w:val="333333"/>
+          <w:sz w:val="21"/>
+          <w:szCs w:val="21"/>
+          <w:lang w:eastAsia="sk-SK"/>
+        </w:rPr>
+        <w:t xml:space="preserve"> </w:t>
+      </w:r>
+      <w:proofErr w:type="spellStart"/>
+      <w:r>
+        <w:rPr>
+          <w:rFonts w:ascii="Consolas" w:eastAsia="Times New Roman" w:hAnsi="Consolas" w:cs="Courier New"/>
+          <w:color w:val="333333"/>
+          <w:sz w:val="21"/>
+          <w:szCs w:val="21"/>
+          <w:lang w:eastAsia="sk-SK"/>
+        </w:rPr>
+        <w:t>origin</w:t>
+      </w:r>
+      <w:proofErr w:type="spellEnd"/>
+      <w:r>
+        <w:rPr>
+          <w:rFonts w:ascii="Consolas" w:eastAsia="Times New Roman" w:hAnsi="Consolas" w:cs="Courier New"/>
+          <w:color w:val="333333"/>
+          <w:sz w:val="21"/>
+          <w:szCs w:val="21"/>
+          <w:lang w:eastAsia="sk-SK"/>
+        </w:rPr>
+        <w:t xml:space="preserve"> https://github.com/roobeo/GIT.git</w:t>
+      </w:r>
+    </w:p>
+    <w:p>
+      <w:pPr>
+        <w:shd w:val="clear" w:color="auto" w:fill="F7F7F7"/>
+        <w:tabs>
+          <w:tab w:val="left" w:pos="916"/>
+          <w:tab w:val="left" w:pos="1832"/>
+          <w:tab w:val="left" w:pos="2748"/>
+          <w:tab w:val="left" w:pos="3664"/>
+          <w:tab w:val="left" w:pos="4580"/>
+          <w:tab w:val="left" w:pos="5496"/>
+          <w:tab w:val="left" w:pos="6412"/>
+          <w:tab w:val="left" w:pos="7328"/>
+          <w:tab w:val="left" w:pos="8244"/>
+          <w:tab w:val="left" w:pos="9160"/>
+          <w:tab w:val="left" w:pos="10076"/>
+          <w:tab w:val="left" w:pos="10992"/>
+          <w:tab w:val="left" w:pos="11908"/>
+          <w:tab w:val="left" w:pos="12824"/>
+          <w:tab w:val="left" w:pos="13740"/>
+          <w:tab w:val="left" w:pos="14656"/>
+        </w:tabs>
+        <w:spacing w:after="0" w:line="240" w:lineRule="auto"/>
+        <w:rPr>
+          <w:rFonts w:ascii="Consolas" w:eastAsia="Times New Roman" w:hAnsi="Consolas" w:cs="Courier New"/>
+          <w:color w:val="333333"/>
+          <w:sz w:val="21"/>
+          <w:szCs w:val="21"/>
+          <w:lang w:eastAsia="sk-SK"/>
+        </w:rPr>
+      </w:pPr>
+      <w:r>
+        <w:rPr>
+          <w:rFonts w:ascii="Consolas" w:eastAsia="Times New Roman" w:hAnsi="Consolas" w:cs="Courier New"/>
+          <w:color w:val="333333"/>
+          <w:sz w:val="21"/>
+          <w:szCs w:val="21"/>
+          <w:lang w:eastAsia="sk-SK"/>
+        </w:rPr>
+        <w:t xml:space="preserve">git </w:t>
+      </w:r>
+      <w:proofErr w:type="spellStart"/>
+      <w:r>
+        <w:rPr>
+          <w:rFonts w:ascii="Consolas" w:eastAsia="Times New Roman" w:hAnsi="Consolas" w:cs="Courier New"/>
+          <w:color w:val="333333"/>
+          <w:sz w:val="21"/>
+          <w:szCs w:val="21"/>
+          <w:lang w:eastAsia="sk-SK"/>
+        </w:rPr>
+        <w:t>push</w:t>
+      </w:r>
+      <w:proofErr w:type="spellEnd"/>
+      <w:r>
+        <w:rPr>
+          <w:rFonts w:ascii="Consolas" w:eastAsia="Times New Roman" w:hAnsi="Consolas" w:cs="Courier New"/>
+          <w:color w:val="333333"/>
+          <w:sz w:val="21"/>
+          <w:szCs w:val="21"/>
+          <w:lang w:eastAsia="sk-SK"/>
+        </w:rPr>
+        <w:t xml:space="preserve"> -u </w:t>
+      </w:r>
+      <w:proofErr w:type="spellStart"/>
+      <w:r>
+        <w:rPr>
+          <w:rFonts w:ascii="Consolas" w:eastAsia="Times New Roman" w:hAnsi="Consolas" w:cs="Courier New"/>
+          <w:color w:val="333333"/>
+          <w:sz w:val="21"/>
+          <w:szCs w:val="21"/>
+          <w:lang w:eastAsia="sk-SK"/>
+        </w:rPr>
+        <w:t>origin</w:t>
+      </w:r>
+      <w:proofErr w:type="spellEnd"/>
+      <w:r>
+        <w:rPr>
+          <w:rFonts w:ascii="Consolas" w:eastAsia="Times New Roman" w:hAnsi="Consolas" w:cs="Courier New"/>
+          <w:color w:val="333333"/>
+          <w:sz w:val="21"/>
+          <w:szCs w:val="21"/>
+          <w:lang w:eastAsia="sk-SK"/>
+        </w:rPr>
+        <w:t xml:space="preserve"> </w:t>
+      </w:r>
+      <w:proofErr w:type="spellStart"/>
+      <w:r>
+        <w:rPr>
+          <w:rFonts w:ascii="Consolas" w:eastAsia="Times New Roman" w:hAnsi="Consolas" w:cs="Courier New"/>
+          <w:color w:val="333333"/>
+          <w:sz w:val="21"/>
+          <w:szCs w:val="21"/>
+          <w:lang w:eastAsia="sk-SK"/>
+        </w:rPr>
+        <w:t>master</w:t>
+      </w:r>
+      <w:proofErr w:type="spellEnd"/>
+    </w:p>
+    <w:p>
+      <w:pPr>
+        <w:shd w:val="clear" w:color="auto" w:fill="FFFFFF"/>
+        <w:spacing w:after="0" w:line="240" w:lineRule="auto"/>
+        <w:outlineLvl w:val="2"/>
+        <w:rPr>
+          <w:rFonts w:ascii="Segoe UI" w:eastAsia="Times New Roman" w:hAnsi="Segoe UI" w:cs="Segoe UI"/>
+          <w:b/>
+          <w:bCs/>
+          <w:color w:val="333333"/>
+          <w:sz w:val="30"/>
+          <w:szCs w:val="30"/>
+          <w:lang w:eastAsia="sk-SK"/>
+        </w:rPr>
+      </w:pPr>
+      <w:r>
+        <w:rPr>
+          <w:rFonts w:ascii="Segoe UI" w:eastAsia="Times New Roman" w:hAnsi="Segoe UI" w:cs="Segoe UI"/>
+          <w:b/>
+          <w:bCs/>
+          <w:color w:val="333333"/>
+          <w:sz w:val="30"/>
+          <w:szCs w:val="30"/>
+          <w:lang w:eastAsia="sk-SK"/>
+        </w:rPr>
+        <w:t xml:space="preserve">…or </w:t>
+      </w:r>
+      <w:proofErr w:type="spellStart"/>
+      <w:r>
+        <w:rPr>
+          <w:rFonts w:ascii="Segoe UI" w:eastAsia="Times New Roman" w:hAnsi="Segoe UI" w:cs="Segoe UI"/>
+          <w:b/>
+          <w:bCs/>
+          <w:color w:val="333333"/>
+          <w:sz w:val="30"/>
+          <w:szCs w:val="30"/>
+          <w:lang w:eastAsia="sk-SK"/>
+        </w:rPr>
+        <w:t>push</w:t>
+      </w:r>
+      <w:proofErr w:type="spellEnd"/>
+      <w:r>
+        <w:rPr>
+          <w:rFonts w:ascii="Segoe UI" w:eastAsia="Times New Roman" w:hAnsi="Segoe UI" w:cs="Segoe UI"/>
+          <w:b/>
+          <w:bCs/>
+          <w:color w:val="333333"/>
+          <w:sz w:val="30"/>
+          <w:szCs w:val="30"/>
+          <w:lang w:eastAsia="sk-SK"/>
+        </w:rPr>
+        <w:t xml:space="preserve"> </w:t>
+      </w:r>
+      <w:proofErr w:type="spellStart"/>
+      <w:r>
+        <w:rPr>
+          <w:rFonts w:ascii="Segoe UI" w:eastAsia="Times New Roman" w:hAnsi="Segoe UI" w:cs="Segoe UI"/>
+          <w:b/>
+          <w:bCs/>
+          <w:color w:val="333333"/>
+          <w:sz w:val="30"/>
+          <w:szCs w:val="30"/>
+          <w:lang w:eastAsia="sk-SK"/>
+        </w:rPr>
+        <w:t>an</w:t>
+      </w:r>
+      <w:proofErr w:type="spellEnd"/>
+      <w:r>
+        <w:rPr>
+          <w:rFonts w:ascii="Segoe UI" w:eastAsia="Times New Roman" w:hAnsi="Segoe UI" w:cs="Segoe UI"/>
+          <w:b/>
+          <w:bCs/>
+          <w:color w:val="333333"/>
+          <w:sz w:val="30"/>
+          <w:szCs w:val="30"/>
+          <w:lang w:eastAsia="sk-SK"/>
+        </w:rPr>
+        <w:t xml:space="preserve"> </w:t>
+      </w:r>
+      <w:proofErr w:type="spellStart"/>
+      <w:r>
+        <w:rPr>
+          <w:rFonts w:ascii="Segoe UI" w:eastAsia="Times New Roman" w:hAnsi="Segoe UI" w:cs="Segoe UI"/>
+          <w:b/>
+          <w:bCs/>
+          <w:color w:val="333333"/>
+          <w:sz w:val="30"/>
+          <w:szCs w:val="30"/>
+          <w:lang w:eastAsia="sk-SK"/>
+        </w:rPr>
+        <w:t>existing</w:t>
+      </w:r>
+      <w:proofErr w:type="spellEnd"/>
+      <w:r>
+        <w:rPr>
+          <w:rFonts w:ascii="Segoe UI" w:eastAsia="Times New Roman" w:hAnsi="Segoe UI" w:cs="Segoe UI"/>
+          <w:b/>
+          <w:bCs/>
+          <w:color w:val="333333"/>
+          <w:sz w:val="30"/>
+          <w:szCs w:val="30"/>
+          <w:lang w:eastAsia="sk-SK"/>
+        </w:rPr>
+        <w:t xml:space="preserve"> </w:t>
+      </w:r>
+      <w:proofErr w:type="spellStart"/>
+      <w:r>
+        <w:rPr>
+          <w:rFonts w:ascii="Segoe UI" w:eastAsia="Times New Roman" w:hAnsi="Segoe UI" w:cs="Segoe UI"/>
+          <w:b/>
+          <w:bCs/>
+          <w:color w:val="333333"/>
+          <w:sz w:val="30"/>
+          <w:szCs w:val="30"/>
+          <w:lang w:eastAsia="sk-SK"/>
+        </w:rPr>
+        <w:t>repository</w:t>
+      </w:r>
+      <w:proofErr w:type="spellEnd"/>
+      <w:r>
+        <w:rPr>
+          <w:rFonts w:ascii="Segoe UI" w:eastAsia="Times New Roman" w:hAnsi="Segoe UI" w:cs="Segoe UI"/>
+          <w:b/>
+          <w:bCs/>
+          <w:color w:val="333333"/>
+          <w:sz w:val="30"/>
+          <w:szCs w:val="30"/>
+          <w:lang w:eastAsia="sk-SK"/>
+        </w:rPr>
+        <w:t xml:space="preserve"> </w:t>
+      </w:r>
+      <w:proofErr w:type="spellStart"/>
+      <w:r>
+        <w:rPr>
+          <w:rFonts w:ascii="Segoe UI" w:eastAsia="Times New Roman" w:hAnsi="Segoe UI" w:cs="Segoe UI"/>
+          <w:b/>
+          <w:bCs/>
+          <w:color w:val="333333"/>
+          <w:sz w:val="30"/>
+          <w:szCs w:val="30"/>
+          <w:lang w:eastAsia="sk-SK"/>
+        </w:rPr>
+        <w:t>from</w:t>
+      </w:r>
+      <w:proofErr w:type="spellEnd"/>
+      <w:r>
+        <w:rPr>
+          <w:rFonts w:ascii="Segoe UI" w:eastAsia="Times New Roman" w:hAnsi="Segoe UI" w:cs="Segoe UI"/>
+          <w:b/>
+          <w:bCs/>
+          <w:color w:val="333333"/>
+          <w:sz w:val="30"/>
+          <w:szCs w:val="30"/>
+          <w:lang w:eastAsia="sk-SK"/>
+        </w:rPr>
+        <w:t xml:space="preserve"> </w:t>
+      </w:r>
+      <w:proofErr w:type="spellStart"/>
+      <w:r>
+        <w:rPr>
+          <w:rFonts w:ascii="Segoe UI" w:eastAsia="Times New Roman" w:hAnsi="Segoe UI" w:cs="Segoe UI"/>
+          <w:b/>
+          <w:bCs/>
+          <w:color w:val="333333"/>
+          <w:sz w:val="30"/>
+          <w:szCs w:val="30"/>
+          <w:lang w:eastAsia="sk-SK"/>
+        </w:rPr>
+        <w:t>the</w:t>
+      </w:r>
+      <w:proofErr w:type="spellEnd"/>
+      <w:r>
+        <w:rPr>
+          <w:rFonts w:ascii="Segoe UI" w:eastAsia="Times New Roman" w:hAnsi="Segoe UI" w:cs="Segoe UI"/>
+          <w:b/>
+          <w:bCs/>
+          <w:color w:val="333333"/>
+          <w:sz w:val="30"/>
+          <w:szCs w:val="30"/>
+          <w:lang w:eastAsia="sk-SK"/>
+        </w:rPr>
+        <w:t xml:space="preserve"> </w:t>
+      </w:r>
+      <w:proofErr w:type="spellStart"/>
+      <w:r>
+        <w:rPr>
+          <w:rFonts w:ascii="Segoe UI" w:eastAsia="Times New Roman" w:hAnsi="Segoe UI" w:cs="Segoe UI"/>
+          <w:b/>
+          <w:bCs/>
+          <w:color w:val="333333"/>
+          <w:sz w:val="30"/>
+          <w:szCs w:val="30"/>
+          <w:lang w:eastAsia="sk-SK"/>
+        </w:rPr>
+        <w:t>command</w:t>
+      </w:r>
+      <w:proofErr w:type="spellEnd"/>
+      <w:r>
+        <w:rPr>
+          <w:rFonts w:ascii="Segoe UI" w:eastAsia="Times New Roman" w:hAnsi="Segoe UI" w:cs="Segoe UI"/>
+          <w:b/>
+          <w:bCs/>
+          <w:color w:val="333333"/>
+          <w:sz w:val="30"/>
+          <w:szCs w:val="30"/>
+          <w:lang w:eastAsia="sk-SK"/>
+        </w:rPr>
+        <w:t xml:space="preserve"> </w:t>
+      </w:r>
+      <w:proofErr w:type="spellStart"/>
+      <w:r>
+        <w:rPr>
+          <w:rFonts w:ascii="Segoe UI" w:eastAsia="Times New Roman" w:hAnsi="Segoe UI" w:cs="Segoe UI"/>
+          <w:b/>
+          <w:bCs/>
+          <w:color w:val="333333"/>
+          <w:sz w:val="30"/>
+          <w:szCs w:val="30"/>
+          <w:lang w:eastAsia="sk-SK"/>
+        </w:rPr>
+        <w:t>line</w:t>
+      </w:r>
+      <w:proofErr w:type="spellEnd"/>
+    </w:p>
+    <w:p>
+      <w:pPr>
+        <w:shd w:val="clear" w:color="auto" w:fill="F7F7F7"/>
+        <w:tabs>
+          <w:tab w:val="left" w:pos="916"/>
+          <w:tab w:val="left" w:pos="1832"/>
+          <w:tab w:val="left" w:pos="2748"/>
+          <w:tab w:val="left" w:pos="3664"/>
+          <w:tab w:val="left" w:pos="4580"/>
+          <w:tab w:val="left" w:pos="5496"/>
+          <w:tab w:val="left" w:pos="6412"/>
+          <w:tab w:val="left" w:pos="7328"/>
+          <w:tab w:val="left" w:pos="8244"/>
+          <w:tab w:val="left" w:pos="9160"/>
+          <w:tab w:val="left" w:pos="10076"/>
+          <w:tab w:val="left" w:pos="10992"/>
+          <w:tab w:val="left" w:pos="11908"/>
+          <w:tab w:val="left" w:pos="12824"/>
+          <w:tab w:val="left" w:pos="13740"/>
+          <w:tab w:val="left" w:pos="14656"/>
+        </w:tabs>
+        <w:spacing w:after="0" w:line="240" w:lineRule="auto"/>
+        <w:rPr>
+          <w:rFonts w:ascii="Consolas" w:eastAsia="Times New Roman" w:hAnsi="Consolas" w:cs="Courier New"/>
+          <w:color w:val="333333"/>
+          <w:sz w:val="21"/>
+          <w:szCs w:val="21"/>
+          <w:lang w:eastAsia="sk-SK"/>
+        </w:rPr>
+      </w:pPr>
+      <w:r>
+        <w:rPr>
+          <w:rFonts w:ascii="Consolas" w:eastAsia="Times New Roman" w:hAnsi="Consolas" w:cs="Courier New"/>
+          <w:color w:val="333333"/>
+          <w:sz w:val="21"/>
+          <w:szCs w:val="21"/>
+          <w:lang w:eastAsia="sk-SK"/>
+        </w:rPr>
+        <w:t xml:space="preserve">git </w:t>
+      </w:r>
+      <w:proofErr w:type="spellStart"/>
+      <w:r>
+        <w:rPr>
+          <w:rFonts w:ascii="Consolas" w:eastAsia="Times New Roman" w:hAnsi="Consolas" w:cs="Courier New"/>
+          <w:color w:val="333333"/>
+          <w:sz w:val="21"/>
+          <w:szCs w:val="21"/>
+          <w:lang w:eastAsia="sk-SK"/>
+        </w:rPr>
+        <w:t>remote</w:t>
+      </w:r>
+      <w:proofErr w:type="spellEnd"/>
+      <w:r>
+        <w:rPr>
+          <w:rFonts w:ascii="Consolas" w:eastAsia="Times New Roman" w:hAnsi="Consolas" w:cs="Courier New"/>
+          <w:color w:val="333333"/>
+          <w:sz w:val="21"/>
+          <w:szCs w:val="21"/>
+          <w:lang w:eastAsia="sk-SK"/>
+        </w:rPr>
+        <w:t xml:space="preserve"> </w:t>
+      </w:r>
+      <w:proofErr w:type="spellStart"/>
+      <w:r>
+        <w:rPr>
+          <w:rFonts w:ascii="Consolas" w:eastAsia="Times New Roman" w:hAnsi="Consolas" w:cs="Courier New"/>
+          <w:color w:val="333333"/>
+          <w:sz w:val="21"/>
+          <w:szCs w:val="21"/>
+          <w:lang w:eastAsia="sk-SK"/>
+        </w:rPr>
+        <w:t>add</w:t>
+      </w:r>
+      <w:proofErr w:type="spellEnd"/>
+      <w:r>
+        <w:rPr>
+          <w:rFonts w:ascii="Consolas" w:eastAsia="Times New Roman" w:hAnsi="Consolas" w:cs="Courier New"/>
+          <w:color w:val="333333"/>
+          <w:sz w:val="21"/>
+          <w:szCs w:val="21"/>
+          <w:lang w:eastAsia="sk-SK"/>
+        </w:rPr>
+        <w:t xml:space="preserve"> </w:t>
+      </w:r>
+      <w:proofErr w:type="spellStart"/>
+      <w:r>
+        <w:rPr>
+          <w:rFonts w:ascii="Consolas" w:eastAsia="Times New Roman" w:hAnsi="Consolas" w:cs="Courier New"/>
+          <w:color w:val="333333"/>
+          <w:sz w:val="21"/>
+          <w:szCs w:val="21"/>
+          <w:lang w:eastAsia="sk-SK"/>
+        </w:rPr>
+        <w:t>origin</w:t>
+      </w:r>
+      <w:proofErr w:type="spellEnd"/>
+      <w:r>
+        <w:rPr>
+          <w:rFonts w:ascii="Consolas" w:eastAsia="Times New Roman" w:hAnsi="Consolas" w:cs="Courier New"/>
+          <w:color w:val="333333"/>
+          <w:sz w:val="21"/>
+          <w:szCs w:val="21"/>
+          <w:lang w:eastAsia="sk-SK"/>
+        </w:rPr>
+        <w:t xml:space="preserve"> https://github.com/roobeo/GIT.git</w:t>
+      </w:r>
+    </w:p>
+    <w:p>
+      <w:pPr>
+        <w:shd w:val="clear" w:color="auto" w:fill="F7F7F7"/>
+        <w:tabs>
+          <w:tab w:val="left" w:pos="916"/>
+          <w:tab w:val="left" w:pos="1832"/>
+          <w:tab w:val="left" w:pos="2748"/>
+          <w:tab w:val="left" w:pos="3664"/>
+          <w:tab w:val="left" w:pos="4580"/>
+          <w:tab w:val="left" w:pos="5496"/>
+          <w:tab w:val="left" w:pos="6412"/>
+          <w:tab w:val="left" w:pos="7328"/>
+          <w:tab w:val="left" w:pos="8244"/>
+          <w:tab w:val="left" w:pos="9160"/>
+          <w:tab w:val="left" w:pos="10076"/>
+          <w:tab w:val="left" w:pos="10992"/>
+          <w:tab w:val="left" w:pos="11908"/>
+          <w:tab w:val="left" w:pos="12824"/>
+          <w:tab w:val="left" w:pos="13740"/>
+          <w:tab w:val="left" w:pos="14656"/>
+        </w:tabs>
+        <w:spacing w:after="0" w:line="240" w:lineRule="auto"/>
+        <w:rPr>
+          <w:rFonts w:ascii="Consolas" w:eastAsia="Times New Roman" w:hAnsi="Consolas" w:cs="Courier New"/>
+          <w:color w:val="333333"/>
+          <w:sz w:val="21"/>
+          <w:szCs w:val="21"/>
+          <w:lang w:eastAsia="sk-SK"/>
+        </w:rPr>
+      </w:pPr>
+      <w:r>
+        <w:rPr>
+          <w:rFonts w:ascii="Consolas" w:eastAsia="Times New Roman" w:hAnsi="Consolas" w:cs="Courier New"/>
+          <w:color w:val="333333"/>
+          <w:sz w:val="21"/>
+          <w:szCs w:val="21"/>
+          <w:lang w:eastAsia="sk-SK"/>
+        </w:rPr>
+        <w:t xml:space="preserve">git </w:t>
+      </w:r>
+      <w:proofErr w:type="spellStart"/>
+      <w:r>
+        <w:rPr>
+          <w:rFonts w:ascii="Consolas" w:eastAsia="Times New Roman" w:hAnsi="Consolas" w:cs="Courier New"/>
+          <w:color w:val="333333"/>
+          <w:sz w:val="21"/>
+          <w:szCs w:val="21"/>
+          <w:lang w:eastAsia="sk-SK"/>
+        </w:rPr>
+        <w:t>push</w:t>
+      </w:r>
+      <w:proofErr w:type="spellEnd"/>
+      <w:r>
+        <w:rPr>
+          <w:rFonts w:ascii="Consolas" w:eastAsia="Times New Roman" w:hAnsi="Consolas" w:cs="Courier New"/>
+          <w:color w:val="333333"/>
+          <w:sz w:val="21"/>
+          <w:szCs w:val="21"/>
+          <w:lang w:eastAsia="sk-SK"/>
+        </w:rPr>
+        <w:t xml:space="preserve"> -u </w:t>
+      </w:r>
+      <w:proofErr w:type="spellStart"/>
+      <w:r>
+        <w:rPr>
+          <w:rFonts w:ascii="Consolas" w:eastAsia="Times New Roman" w:hAnsi="Consolas" w:cs="Courier New"/>
+          <w:color w:val="333333"/>
+          <w:sz w:val="21"/>
+          <w:szCs w:val="21"/>
+          <w:lang w:eastAsia="sk-SK"/>
+        </w:rPr>
+        <w:t>origin</w:t>
+      </w:r>
+      <w:proofErr w:type="spellEnd"/>
+      <w:r>
+        <w:rPr>
+          <w:rFonts w:ascii="Consolas" w:eastAsia="Times New Roman" w:hAnsi="Consolas" w:cs="Courier New"/>
+          <w:color w:val="333333"/>
+          <w:sz w:val="21"/>
+          <w:szCs w:val="21"/>
+          <w:lang w:eastAsia="sk-SK"/>
+        </w:rPr>
+        <w:t xml:space="preserve"> </w:t>
+      </w:r>
+      <w:proofErr w:type="spellStart"/>
+      <w:r>
+        <w:rPr>
+          <w:rFonts w:ascii="Consolas" w:eastAsia="Times New Roman" w:hAnsi="Consolas" w:cs="Courier New"/>
+          <w:color w:val="333333"/>
+          <w:sz w:val="21"/>
+          <w:szCs w:val="21"/>
+          <w:lang w:eastAsia="sk-SK"/>
+        </w:rPr>
+        <w:t>master</w:t>
+      </w:r>
+      <w:proofErr w:type="spellEnd"/>
+    </w:p>
+    <w:p/>
+    <w:p>
+      <w:pPr>
+        <w:rPr>
+          <w:noProof/>
+          <w:lang w:eastAsia="sk-SK"/>
+        </w:rPr>
+      </w:pPr>
+    </w:p>
+    <w:p>
+      <w:r>
+        <w:rPr>
+          <w:noProof/>
+          <w:lang w:eastAsia="sk-SK"/>
+        </w:rPr>
+        <w:drawing>
+          <wp:inline distT="0" distB="0" distL="0" distR="0" wp14:anchorId="2A8C664C" wp14:editId="1C137136">
+            <wp:extent cx="5760720" cy="1550115"/>
+            <wp:effectExtent l="0" t="0" r="0" b="0"/>
+            <wp:docPr id="9" name="Obrázok 9"/>
+            <wp:cNvGraphicFramePr>
+              <a:graphicFrameLocks xmlns:a="http://schemas.openxmlformats.org/drawingml/2006/main" noChangeAspect="1"/>
+            </wp:cNvGraphicFramePr>
+            <a:graphic xmlns:a="http://schemas.openxmlformats.org/drawingml/2006/main">
+              <a:graphicData uri="http://schemas.openxmlformats.org/drawingml/2006/picture">
+                <pic:pic xmlns:pic="http://schemas.openxmlformats.org/drawingml/2006/picture">
+                  <pic:nvPicPr>
+                    <pic:cNvPr id="0" name=""/>
+                    <pic:cNvPicPr/>
+                  </pic:nvPicPr>
+                  <pic:blipFill>
+                    <a:blip r:embed="rId14"/>
+                    <a:stretch>
+                      <a:fillRect/>
+                    </a:stretch>
+                  </pic:blipFill>
+                  <pic:spPr>
+                    <a:xfrm>
+                      <a:off x="0" y="0"/>
+                      <a:ext cx="5760720" cy="1550115"/>
+                    </a:xfrm>
+                    <a:prstGeom prst="rect">
+                      <a:avLst/>
+                    </a:prstGeom>
+                  </pic:spPr>
+                </pic:pic>
+              </a:graphicData>
+            </a:graphic>
+          </wp:inline>
+        </w:drawing>
+      </w:r>
+    </w:p>
+    <w:p/>
+    <w:p>
+      <w:r>
+        <w:t xml:space="preserve">Keď je to už tam  stačí po zmene súboru urobiť  git </w:t>
+      </w:r>
+      <w:proofErr w:type="spellStart"/>
+      <w:r>
+        <w:t>add</w:t>
+      </w:r>
+      <w:proofErr w:type="spellEnd"/>
+      <w:r>
+        <w:t xml:space="preserve"> a git </w:t>
+      </w:r>
+      <w:proofErr w:type="spellStart"/>
+      <w:r>
+        <w:t>commit</w:t>
+      </w:r>
+      <w:proofErr w:type="spellEnd"/>
+      <w:r>
+        <w:t xml:space="preserve">  - súbor sa automaticky bude </w:t>
+      </w:r>
+      <w:proofErr w:type="spellStart"/>
+      <w:r>
+        <w:t>ukladaŤ</w:t>
+      </w:r>
+      <w:proofErr w:type="spellEnd"/>
+      <w:r>
+        <w:t xml:space="preserve"> aj na </w:t>
+      </w:r>
+      <w:proofErr w:type="spellStart"/>
+      <w:r>
+        <w:t>inernet</w:t>
+      </w:r>
+      <w:proofErr w:type="spellEnd"/>
+    </w:p>
+    <w:p>
+      <w:r>
+        <w:rPr>
+          <w:noProof/>
+          <w:lang w:eastAsia="sk-SK"/>
+        </w:rPr>
+        <w:lastRenderedPageBreak/>
+        <w:drawing>
+          <wp:inline distT="0" distB="0" distL="0" distR="0" wp14:anchorId="647FDDB7" wp14:editId="0E864F07">
+            <wp:extent cx="5760720" cy="4279812"/>
+            <wp:effectExtent l="0" t="0" r="0" b="6985"/>
+            <wp:docPr id="10" name="Obrázok 10"/>
+            <wp:cNvGraphicFramePr>
+              <a:graphicFrameLocks xmlns:a="http://schemas.openxmlformats.org/drawingml/2006/main" noChangeAspect="1"/>
+            </wp:cNvGraphicFramePr>
+            <a:graphic xmlns:a="http://schemas.openxmlformats.org/drawingml/2006/main">
+              <a:graphicData uri="http://schemas.openxmlformats.org/drawingml/2006/picture">
+                <pic:pic xmlns:pic="http://schemas.openxmlformats.org/drawingml/2006/picture">
+                  <pic:nvPicPr>
+                    <pic:cNvPr id="0" name=""/>
+                    <pic:cNvPicPr/>
+                  </pic:nvPicPr>
+                  <pic:blipFill>
+                    <a:blip r:embed="rId15"/>
+                    <a:stretch>
+                      <a:fillRect/>
+                    </a:stretch>
+                  </pic:blipFill>
+                  <pic:spPr>
+                    <a:xfrm>
+                      <a:off x="0" y="0"/>
+                      <a:ext cx="5760720" cy="4279812"/>
+                    </a:xfrm>
+                    <a:prstGeom prst="rect">
+                      <a:avLst/>
+                    </a:prstGeom>
+                  </pic:spPr>
+                </pic:pic>
+              </a:graphicData>
+            </a:graphic>
+          </wp:inline>
+        </w:drawing>
+      </w:r>
+      <w:bookmarkStart w:id="0" w:name="_GoBack"/>
+      <w:bookmarkEnd w:id="0"/>
     </w:p>
     <w:sectPr>
       <w:pgSz w:w="11906" w:h="16838"/>
@@ -464,6 +2138,26 @@
     <w:name w:val="Normal"/>
     <w:qFormat/>
   </w:style>
+  <w:style w:type="paragraph" w:styleId="Nadpis3">
+    <w:name w:val="heading 3"/>
+    <w:basedOn w:val="Normlny"/>
+    <w:link w:val="Nadpis3Char"/>
+    <w:uiPriority w:val="9"/>
+    <w:qFormat/>
+    <w:rsid w:val="00D05E0A"/>
+    <w:pPr>
+      <w:spacing w:before="100" w:beforeAutospacing="1" w:after="100" w:afterAutospacing="1" w:line="240" w:lineRule="auto"/>
+      <w:outlineLvl w:val="2"/>
+    </w:pPr>
+    <w:rPr>
+      <w:rFonts w:ascii="Times New Roman" w:eastAsia="Times New Roman" w:hAnsi="Times New Roman" w:cs="Times New Roman"/>
+      <w:b/>
+      <w:bCs/>
+      <w:sz w:val="27"/>
+      <w:szCs w:val="27"/>
+      <w:lang w:eastAsia="sk-SK"/>
+    </w:rPr>
+  </w:style>
   <w:style w:type="character" w:default="1" w:styleId="Predvolenpsmoodseku">
     <w:name w:val="Default Paragraph Font"/>
     <w:uiPriority w:val="1"/>
@@ -542,6 +2236,81 @@
       <w:sz w:val="16"/>
       <w:szCs w:val="16"/>
     </w:rPr>
+  </w:style>
+  <w:style w:type="character" w:customStyle="1" w:styleId="Nadpis3Char">
+    <w:name w:val="Nadpis 3 Char"/>
+    <w:basedOn w:val="Predvolenpsmoodseku"/>
+    <w:link w:val="Nadpis3"/>
+    <w:uiPriority w:val="9"/>
+    <w:rsid w:val="00D05E0A"/>
+    <w:rPr>
+      <w:rFonts w:ascii="Times New Roman" w:eastAsia="Times New Roman" w:hAnsi="Times New Roman" w:cs="Times New Roman"/>
+      <w:b/>
+      <w:bCs/>
+      <w:sz w:val="27"/>
+      <w:szCs w:val="27"/>
+      <w:lang w:eastAsia="sk-SK"/>
+    </w:rPr>
+  </w:style>
+  <w:style w:type="paragraph" w:styleId="PredformtovanHTML">
+    <w:name w:val="HTML Preformatted"/>
+    <w:basedOn w:val="Normlny"/>
+    <w:link w:val="PredformtovanHTMLChar"/>
+    <w:uiPriority w:val="99"/>
+    <w:semiHidden/>
+    <w:unhideWhenUsed/>
+    <w:rsid w:val="00D05E0A"/>
+    <w:pPr>
+      <w:tabs>
+        <w:tab w:val="left" w:pos="916"/>
+        <w:tab w:val="left" w:pos="1832"/>
+        <w:tab w:val="left" w:pos="2748"/>
+        <w:tab w:val="left" w:pos="3664"/>
+        <w:tab w:val="left" w:pos="4580"/>
+        <w:tab w:val="left" w:pos="5496"/>
+        <w:tab w:val="left" w:pos="6412"/>
+        <w:tab w:val="left" w:pos="7328"/>
+        <w:tab w:val="left" w:pos="8244"/>
+        <w:tab w:val="left" w:pos="9160"/>
+        <w:tab w:val="left" w:pos="10076"/>
+        <w:tab w:val="left" w:pos="10992"/>
+        <w:tab w:val="left" w:pos="11908"/>
+        <w:tab w:val="left" w:pos="12824"/>
+        <w:tab w:val="left" w:pos="13740"/>
+        <w:tab w:val="left" w:pos="14656"/>
+      </w:tabs>
+      <w:spacing w:after="0" w:line="240" w:lineRule="auto"/>
+    </w:pPr>
+    <w:rPr>
+      <w:rFonts w:ascii="Courier New" w:eastAsia="Times New Roman" w:hAnsi="Courier New" w:cs="Courier New"/>
+      <w:sz w:val="20"/>
+      <w:szCs w:val="20"/>
+      <w:lang w:eastAsia="sk-SK"/>
+    </w:rPr>
+  </w:style>
+  <w:style w:type="character" w:customStyle="1" w:styleId="PredformtovanHTMLChar">
+    <w:name w:val="Predformátované HTML Char"/>
+    <w:basedOn w:val="Predvolenpsmoodseku"/>
+    <w:link w:val="PredformtovanHTML"/>
+    <w:uiPriority w:val="99"/>
+    <w:semiHidden/>
+    <w:rsid w:val="00D05E0A"/>
+    <w:rPr>
+      <w:rFonts w:ascii="Courier New" w:eastAsia="Times New Roman" w:hAnsi="Courier New" w:cs="Courier New"/>
+      <w:sz w:val="20"/>
+      <w:szCs w:val="20"/>
+      <w:lang w:eastAsia="sk-SK"/>
+    </w:rPr>
+  </w:style>
+  <w:style w:type="character" w:customStyle="1" w:styleId="user-select-contain">
+    <w:name w:val="user-select-contain"/>
+    <w:basedOn w:val="Predvolenpsmoodseku"/>
+    <w:rsid w:val="00D05E0A"/>
+  </w:style>
+  <w:style w:type="character" w:customStyle="1" w:styleId="js-git-clone-help-text">
+    <w:name w:val="js-git-clone-help-text"/>
+    <w:basedOn w:val="Predvolenpsmoodseku"/>
+    <w:rsid w:val="00D05E0A"/>
   </w:style>
 </w:styles>
 </file>
@@ -706,6 +2475,26 @@
     <w:name w:val="Normal"/>
     <w:qFormat/>
   </w:style>
+  <w:style w:type="paragraph" w:styleId="Nadpis3">
+    <w:name w:val="heading 3"/>
+    <w:basedOn w:val="Normlny"/>
+    <w:link w:val="Nadpis3Char"/>
+    <w:uiPriority w:val="9"/>
+    <w:qFormat/>
+    <w:rsid w:val="00D05E0A"/>
+    <w:pPr>
+      <w:spacing w:before="100" w:beforeAutospacing="1" w:after="100" w:afterAutospacing="1" w:line="240" w:lineRule="auto"/>
+      <w:outlineLvl w:val="2"/>
+    </w:pPr>
+    <w:rPr>
+      <w:rFonts w:ascii="Times New Roman" w:eastAsia="Times New Roman" w:hAnsi="Times New Roman" w:cs="Times New Roman"/>
+      <w:b/>
+      <w:bCs/>
+      <w:sz w:val="27"/>
+      <w:szCs w:val="27"/>
+      <w:lang w:eastAsia="sk-SK"/>
+    </w:rPr>
+  </w:style>
   <w:style w:type="character" w:default="1" w:styleId="Predvolenpsmoodseku">
     <w:name w:val="Default Paragraph Font"/>
     <w:uiPriority w:val="1"/>
@@ -784,6 +2573,81 @@
       <w:sz w:val="16"/>
       <w:szCs w:val="16"/>
     </w:rPr>
+  </w:style>
+  <w:style w:type="character" w:customStyle="1" w:styleId="Nadpis3Char">
+    <w:name w:val="Nadpis 3 Char"/>
+    <w:basedOn w:val="Predvolenpsmoodseku"/>
+    <w:link w:val="Nadpis3"/>
+    <w:uiPriority w:val="9"/>
+    <w:rsid w:val="00D05E0A"/>
+    <w:rPr>
+      <w:rFonts w:ascii="Times New Roman" w:eastAsia="Times New Roman" w:hAnsi="Times New Roman" w:cs="Times New Roman"/>
+      <w:b/>
+      <w:bCs/>
+      <w:sz w:val="27"/>
+      <w:szCs w:val="27"/>
+      <w:lang w:eastAsia="sk-SK"/>
+    </w:rPr>
+  </w:style>
+  <w:style w:type="paragraph" w:styleId="PredformtovanHTML">
+    <w:name w:val="HTML Preformatted"/>
+    <w:basedOn w:val="Normlny"/>
+    <w:link w:val="PredformtovanHTMLChar"/>
+    <w:uiPriority w:val="99"/>
+    <w:semiHidden/>
+    <w:unhideWhenUsed/>
+    <w:rsid w:val="00D05E0A"/>
+    <w:pPr>
+      <w:tabs>
+        <w:tab w:val="left" w:pos="916"/>
+        <w:tab w:val="left" w:pos="1832"/>
+        <w:tab w:val="left" w:pos="2748"/>
+        <w:tab w:val="left" w:pos="3664"/>
+        <w:tab w:val="left" w:pos="4580"/>
+        <w:tab w:val="left" w:pos="5496"/>
+        <w:tab w:val="left" w:pos="6412"/>
+        <w:tab w:val="left" w:pos="7328"/>
+        <w:tab w:val="left" w:pos="8244"/>
+        <w:tab w:val="left" w:pos="9160"/>
+        <w:tab w:val="left" w:pos="10076"/>
+        <w:tab w:val="left" w:pos="10992"/>
+        <w:tab w:val="left" w:pos="11908"/>
+        <w:tab w:val="left" w:pos="12824"/>
+        <w:tab w:val="left" w:pos="13740"/>
+        <w:tab w:val="left" w:pos="14656"/>
+      </w:tabs>
+      <w:spacing w:after="0" w:line="240" w:lineRule="auto"/>
+    </w:pPr>
+    <w:rPr>
+      <w:rFonts w:ascii="Courier New" w:eastAsia="Times New Roman" w:hAnsi="Courier New" w:cs="Courier New"/>
+      <w:sz w:val="20"/>
+      <w:szCs w:val="20"/>
+      <w:lang w:eastAsia="sk-SK"/>
+    </w:rPr>
+  </w:style>
+  <w:style w:type="character" w:customStyle="1" w:styleId="PredformtovanHTMLChar">
+    <w:name w:val="Predformátované HTML Char"/>
+    <w:basedOn w:val="Predvolenpsmoodseku"/>
+    <w:link w:val="PredformtovanHTML"/>
+    <w:uiPriority w:val="99"/>
+    <w:semiHidden/>
+    <w:rsid w:val="00D05E0A"/>
+    <w:rPr>
+      <w:rFonts w:ascii="Courier New" w:eastAsia="Times New Roman" w:hAnsi="Courier New" w:cs="Courier New"/>
+      <w:sz w:val="20"/>
+      <w:szCs w:val="20"/>
+      <w:lang w:eastAsia="sk-SK"/>
+    </w:rPr>
+  </w:style>
+  <w:style w:type="character" w:customStyle="1" w:styleId="user-select-contain">
+    <w:name w:val="user-select-contain"/>
+    <w:basedOn w:val="Predvolenpsmoodseku"/>
+    <w:rsid w:val="00D05E0A"/>
+  </w:style>
+  <w:style w:type="character" w:customStyle="1" w:styleId="js-git-clone-help-text">
+    <w:name w:val="js-git-clone-help-text"/>
+    <w:basedOn w:val="Predvolenpsmoodseku"/>
+    <w:rsid w:val="00D05E0A"/>
   </w:style>
 </w:styles>
 </file>

</xml_diff>

<commit_message>
modified:   "N\303\241vod na pou\305\276\303\255vanie GIT-u.docx" 	new file:   novy
</commit_message>
<xml_diff>
--- a/Návod na používanie GIT-u.docx
+++ b/Návod na používanie GIT-u.docx
@@ -2,6 +2,36 @@
 <file path=word/document.xml><?xml version="1.0" encoding="utf-8"?>
 <w:document xmlns:wpc="http://schemas.microsoft.com/office/word/2010/wordprocessingCanvas" xmlns:mc="http://schemas.openxmlformats.org/markup-compatibility/2006" xmlns:o="urn:schemas-microsoft-com:office:office" xmlns:r="http://schemas.openxmlformats.org/officeDocument/2006/relationships" xmlns:m="http://schemas.openxmlformats.org/officeDocument/2006/math" xmlns:v="urn:schemas-microsoft-com:vml" xmlns:wp14="http://schemas.microsoft.com/office/word/2010/wordprocessingDrawing" xmlns:wp="http://schemas.openxmlformats.org/drawingml/2006/wordprocessingDrawing" xmlns:w10="urn:schemas-microsoft-com:office:word" xmlns:w="http://schemas.openxmlformats.org/wordprocessingml/2006/main" xmlns:w14="http://schemas.microsoft.com/office/word/2010/wordml" xmlns:wpg="http://schemas.microsoft.com/office/word/2010/wordprocessingGroup" xmlns:wpi="http://schemas.microsoft.com/office/word/2010/wordprocessingInk" xmlns:wne="http://schemas.microsoft.com/office/word/2006/wordml" xmlns:wps="http://schemas.microsoft.com/office/word/2010/wordprocessingShape" mc:Ignorable="w14 wp14">
   <w:body>
+    <w:p>
+      <w:r>
+        <w:t>Návod v češtine</w:t>
+      </w:r>
+    </w:p>
+    <w:p>
+      <w:hyperlink r:id="rId6" w:history="1">
+        <w:r>
+          <w:rPr>
+            <w:rStyle w:val="Hypertextovprepojenie"/>
+          </w:rPr>
+          <w:t>https://git-scm.com/book/cs/v1/Z%C3%A1klady-pr%C3%A1ce-se-syst%C3%A9mem-Git-Z%C3%ADsk%C3%A1n%C3%AD-repozi</w:t>
+        </w:r>
+        <w:bookmarkStart w:id="0" w:name="_GoBack"/>
+        <w:bookmarkEnd w:id="0"/>
+        <w:r>
+          <w:rPr>
+            <w:rStyle w:val="Hypertextovprepojenie"/>
+          </w:rPr>
+          <w:t>t</w:t>
+        </w:r>
+        <w:r>
+          <w:rPr>
+            <w:rStyle w:val="Hypertextovprepojenie"/>
+          </w:rPr>
+          <w:t>%C3%A1%C5%99e-Git</w:t>
+        </w:r>
+      </w:hyperlink>
+    </w:p>
+    <w:p/>
     <w:p>
       <w:pPr>
         <w:pStyle w:val="Odsekzoznamu"/>
@@ -13,7 +43,7 @@
       <w:r>
         <w:t xml:space="preserve">Treba si nainštalovať  GIT na lokálny počítač z adresy   </w:t>
       </w:r>
-      <w:hyperlink r:id="rId6" w:history="1">
+      <w:hyperlink r:id="rId7" w:history="1">
         <w:r>
           <w:rPr>
             <w:rStyle w:val="Hypertextovprepojenie"/>
@@ -64,90 +94,6 @@
             <wp:extent cx="2489200" cy="5613400"/>
             <wp:effectExtent l="0" t="0" r="6350" b="6350"/>
             <wp:docPr id="1" name="Obrázok 1"/>
-            <wp:cNvGraphicFramePr>
-              <a:graphicFrameLocks xmlns:a="http://schemas.openxmlformats.org/drawingml/2006/main" noChangeAspect="1"/>
-            </wp:cNvGraphicFramePr>
-            <a:graphic xmlns:a="http://schemas.openxmlformats.org/drawingml/2006/main">
-              <a:graphicData uri="http://schemas.openxmlformats.org/drawingml/2006/picture">
-                <pic:pic xmlns:pic="http://schemas.openxmlformats.org/drawingml/2006/picture">
-                  <pic:nvPicPr>
-                    <pic:cNvPr id="0" name=""/>
-                    <pic:cNvPicPr/>
-                  </pic:nvPicPr>
-                  <pic:blipFill>
-                    <a:blip r:embed="rId7"/>
-                    <a:stretch>
-                      <a:fillRect/>
-                    </a:stretch>
-                  </pic:blipFill>
-                  <pic:spPr>
-                    <a:xfrm>
-                      <a:off x="0" y="0"/>
-                      <a:ext cx="2489200" cy="5613400"/>
-                    </a:xfrm>
-                    <a:prstGeom prst="rect">
-                      <a:avLst/>
-                    </a:prstGeom>
-                  </pic:spPr>
-                </pic:pic>
-              </a:graphicData>
-            </a:graphic>
-          </wp:inline>
-        </w:drawing>
-      </w:r>
-    </w:p>
-    <w:p>
-      <w:pPr>
-        <w:pStyle w:val="Odsekzoznamu"/>
-        <w:numPr>
-          <w:ilvl w:val="0"/>
-          <w:numId w:val="1"/>
-        </w:numPr>
-      </w:pPr>
-      <w:r>
-        <w:t xml:space="preserve">Adresár ktorý chceme dostať do  git  - v príkazovom riadku sa musíme do neho dostať príkazom  </w:t>
-      </w:r>
-      <w:proofErr w:type="spellStart"/>
-      <w:r>
-        <w:t>cd</w:t>
-      </w:r>
-      <w:proofErr w:type="spellEnd"/>
-      <w:r>
-        <w:t xml:space="preserve">  “</w:t>
-      </w:r>
-      <w:proofErr w:type="spellStart"/>
-      <w:r>
-        <w:t>C:\Users\roobe.UR</w:t>
-      </w:r>
-      <w:r>
-        <w:t>PINBB\Documents\Privat\Kaja\</w:t>
-      </w:r>
-      <w:r>
-        <w:t>git</w:t>
-      </w:r>
-      <w:proofErr w:type="spellEnd"/>
-      <w:r>
-        <w:t>“</w:t>
-      </w:r>
-    </w:p>
-    <w:p>
-      <w:pPr>
-        <w:pStyle w:val="Odsekzoznamu"/>
-        <w:numPr>
-          <w:ilvl w:val="0"/>
-          <w:numId w:val="1"/>
-        </w:numPr>
-      </w:pPr>
-      <w:r>
-        <w:rPr>
-          <w:noProof/>
-          <w:lang w:eastAsia="sk-SK"/>
-        </w:rPr>
-        <w:drawing>
-          <wp:inline distT="0" distB="0" distL="0" distR="0" wp14:anchorId="6FD56B14" wp14:editId="1AEEDC81">
-            <wp:extent cx="5760720" cy="1063216"/>
-            <wp:effectExtent l="0" t="0" r="0" b="3810"/>
-            <wp:docPr id="3" name="Obrázok 3"/>
             <wp:cNvGraphicFramePr>
               <a:graphicFrameLocks xmlns:a="http://schemas.openxmlformats.org/drawingml/2006/main" noChangeAspect="1"/>
             </wp:cNvGraphicFramePr>
@@ -167,7 +113,7 @@
                   <pic:spPr>
                     <a:xfrm>
                       <a:off x="0" y="0"/>
-                      <a:ext cx="5760720" cy="1063216"/>
+                      <a:ext cx="2489200" cy="5613400"/>
                     </a:xfrm>
                     <a:prstGeom prst="rect">
                       <a:avLst/>
@@ -189,13 +135,30 @@
         </w:numPr>
       </w:pPr>
       <w:r>
-        <w:t xml:space="preserve">V adresári zadať  git </w:t>
-      </w:r>
-      <w:proofErr w:type="spellStart"/>
-      <w:r>
-        <w:t>init</w:t>
-      </w:r>
-      <w:proofErr w:type="spellEnd"/>
+        <w:t xml:space="preserve">Adresár ktorý chceme dostať do  git  - v príkazovom riadku sa musíme do neho dostať príkazom  </w:t>
+      </w:r>
+      <w:proofErr w:type="spellStart"/>
+      <w:r>
+        <w:t>cd</w:t>
+      </w:r>
+      <w:proofErr w:type="spellEnd"/>
+      <w:r>
+        <w:t xml:space="preserve">  “</w:t>
+      </w:r>
+      <w:proofErr w:type="spellStart"/>
+      <w:r>
+        <w:t>C:\Users\roobe.UR</w:t>
+      </w:r>
+      <w:r>
+        <w:t>PINBB\Documents\Privat\Kaja\</w:t>
+      </w:r>
+      <w:r>
+        <w:t>git</w:t>
+      </w:r>
+      <w:proofErr w:type="spellEnd"/>
+      <w:r>
+        <w:t>“</w:t>
+      </w:r>
     </w:p>
     <w:p>
       <w:pPr>
@@ -210,12 +173,11 @@
           <w:noProof/>
           <w:lang w:eastAsia="sk-SK"/>
         </w:rPr>
-        <w:lastRenderedPageBreak/>
         <w:drawing>
-          <wp:inline distT="0" distB="0" distL="0" distR="0" wp14:anchorId="549CB46B" wp14:editId="6A9304A8">
+          <wp:inline distT="0" distB="0" distL="0" distR="0" wp14:anchorId="6FD56B14" wp14:editId="1AEEDC81">
             <wp:extent cx="5760720" cy="1063216"/>
             <wp:effectExtent l="0" t="0" r="0" b="3810"/>
-            <wp:docPr id="4" name="Obrázok 4"/>
+            <wp:docPr id="3" name="Obrázok 3"/>
             <wp:cNvGraphicFramePr>
               <a:graphicFrameLocks xmlns:a="http://schemas.openxmlformats.org/drawingml/2006/main" noChangeAspect="1"/>
             </wp:cNvGraphicFramePr>
@@ -247,17 +209,6 @@
           </wp:inline>
         </w:drawing>
       </w:r>
-      <w:r>
-        <w:t xml:space="preserve">tým je </w:t>
-      </w:r>
-      <w:proofErr w:type="spellStart"/>
-      <w:r>
-        <w:t>repository</w:t>
-      </w:r>
-      <w:proofErr w:type="spellEnd"/>
-      <w:r>
-        <w:t xml:space="preserve"> vytvorené na lokálnom počítači</w:t>
-      </w:r>
     </w:p>
     <w:p>
       <w:pPr>
@@ -268,16 +219,14 @@
         </w:numPr>
       </w:pPr>
       <w:r>
-        <w:t xml:space="preserve">Ak chcete prvý krát preniesť súbory zadajte  git </w:t>
-      </w:r>
-      <w:proofErr w:type="spellStart"/>
-      <w:r>
-        <w:t>add</w:t>
-      </w:r>
-      <w:proofErr w:type="spellEnd"/>
-      <w:r>
-        <w:t xml:space="preserve"> *.* - tým sa súbory pridajú ale nie sú ešte uložené </w:t>
-      </w:r>
+        <w:lastRenderedPageBreak/>
+        <w:t xml:space="preserve">V adresári zadať  git </w:t>
+      </w:r>
+      <w:proofErr w:type="spellStart"/>
+      <w:r>
+        <w:t>init</w:t>
+      </w:r>
+      <w:proofErr w:type="spellEnd"/>
     </w:p>
     <w:p>
       <w:pPr>
@@ -293,10 +242,10 @@
           <w:lang w:eastAsia="sk-SK"/>
         </w:rPr>
         <w:drawing>
-          <wp:inline distT="0" distB="0" distL="0" distR="0" wp14:anchorId="4C14546F" wp14:editId="46CDD519">
+          <wp:inline distT="0" distB="0" distL="0" distR="0" wp14:anchorId="549CB46B" wp14:editId="6A9304A8">
             <wp:extent cx="5760720" cy="1063216"/>
             <wp:effectExtent l="0" t="0" r="0" b="3810"/>
-            <wp:docPr id="5" name="Obrázok 5"/>
+            <wp:docPr id="4" name="Obrázok 4"/>
             <wp:cNvGraphicFramePr>
               <a:graphicFrameLocks xmlns:a="http://schemas.openxmlformats.org/drawingml/2006/main" noChangeAspect="1"/>
             </wp:cNvGraphicFramePr>
@@ -328,6 +277,17 @@
           </wp:inline>
         </w:drawing>
       </w:r>
+      <w:r>
+        <w:t xml:space="preserve">tým je </w:t>
+      </w:r>
+      <w:proofErr w:type="spellStart"/>
+      <w:r>
+        <w:t>repository</w:t>
+      </w:r>
+      <w:proofErr w:type="spellEnd"/>
+      <w:r>
+        <w:t xml:space="preserve"> vytvorené na lokálnom počítači</w:t>
+      </w:r>
     </w:p>
     <w:p>
       <w:pPr>
@@ -337,6 +297,17 @@
           <w:numId w:val="1"/>
         </w:numPr>
       </w:pPr>
+      <w:r>
+        <w:t xml:space="preserve">Ak chcete prvý krát preniesť súbory zadajte  git </w:t>
+      </w:r>
+      <w:proofErr w:type="spellStart"/>
+      <w:r>
+        <w:t>add</w:t>
+      </w:r>
+      <w:proofErr w:type="spellEnd"/>
+      <w:r>
+        <w:t xml:space="preserve"> *.* - tým sa súbory pridajú ale nie sú ešte uložené </w:t>
+      </w:r>
     </w:p>
     <w:p>
       <w:pPr>
@@ -347,43 +318,15 @@
         </w:numPr>
       </w:pPr>
       <w:r>
-        <w:t xml:space="preserve">Následne zadať  git </w:t>
-      </w:r>
-      <w:proofErr w:type="spellStart"/>
-      <w:r>
-        <w:t>commit</w:t>
-      </w:r>
-      <w:proofErr w:type="spellEnd"/>
-      <w:r>
-        <w:t xml:space="preserve"> </w:t>
-      </w:r>
-      <w:proofErr w:type="spellStart"/>
-      <w:r>
-        <w:t>commit</w:t>
-      </w:r>
-      <w:proofErr w:type="spellEnd"/>
-    </w:p>
-    <w:p>
-      <w:r>
-        <w:t>Otvorí sa súbor  - pred otvorením chce vedieť  ako  sa má súbor otvoriť  - zadajte O –</w:t>
-      </w:r>
-      <w:proofErr w:type="spellStart"/>
-      <w:r>
-        <w:t>Open</w:t>
-      </w:r>
-      <w:proofErr w:type="spellEnd"/>
-    </w:p>
-    <w:p>
-      <w:r>
         <w:rPr>
           <w:noProof/>
           <w:lang w:eastAsia="sk-SK"/>
         </w:rPr>
         <w:drawing>
-          <wp:inline distT="0" distB="0" distL="0" distR="0" wp14:anchorId="1322713E" wp14:editId="7088D069">
-            <wp:extent cx="5760720" cy="1550115"/>
-            <wp:effectExtent l="0" t="0" r="0" b="0"/>
-            <wp:docPr id="6" name="Obrázok 6"/>
+          <wp:inline distT="0" distB="0" distL="0" distR="0" wp14:anchorId="4C14546F" wp14:editId="46CDD519">
+            <wp:extent cx="5760720" cy="1063216"/>
+            <wp:effectExtent l="0" t="0" r="0" b="3810"/>
+            <wp:docPr id="5" name="Obrázok 5"/>
             <wp:cNvGraphicFramePr>
               <a:graphicFrameLocks xmlns:a="http://schemas.openxmlformats.org/drawingml/2006/main" noChangeAspect="1"/>
             </wp:cNvGraphicFramePr>
@@ -403,7 +346,7 @@
                   <pic:spPr>
                     <a:xfrm>
                       <a:off x="0" y="0"/>
-                      <a:ext cx="5760720" cy="1550115"/>
+                      <a:ext cx="5760720" cy="1063216"/>
                     </a:xfrm>
                     <a:prstGeom prst="rect">
                       <a:avLst/>
@@ -417,30 +360,48 @@
       </w:r>
     </w:p>
     <w:p>
-      <w:r>
-        <w:t xml:space="preserve">Treba </w:t>
-      </w:r>
-      <w:proofErr w:type="spellStart"/>
-      <w:r>
-        <w:t>zmazaŤ</w:t>
-      </w:r>
-      <w:proofErr w:type="spellEnd"/>
-      <w:r>
-        <w:t xml:space="preserve">  # pred súborom, ktorý chceme uložiť .  AK chcete súbor uložiť zadajte dajte :</w:t>
-      </w:r>
-      <w:proofErr w:type="spellStart"/>
-      <w:r>
-        <w:t>wq</w:t>
-      </w:r>
-      <w:proofErr w:type="spellEnd"/>
-      <w:r>
-        <w:t>!</w:t>
-      </w:r>
-    </w:p>
-    <w:p>
-      <w:r>
-        <w:t>Následne sa súbor uloží a zvrie (platí iba pre vi editor)</w:t>
-      </w:r>
+      <w:pPr>
+        <w:pStyle w:val="Odsekzoznamu"/>
+        <w:numPr>
+          <w:ilvl w:val="0"/>
+          <w:numId w:val="1"/>
+        </w:numPr>
+      </w:pPr>
+    </w:p>
+    <w:p>
+      <w:pPr>
+        <w:pStyle w:val="Odsekzoznamu"/>
+        <w:numPr>
+          <w:ilvl w:val="0"/>
+          <w:numId w:val="1"/>
+        </w:numPr>
+      </w:pPr>
+      <w:r>
+        <w:t xml:space="preserve">Následne zadať  git </w:t>
+      </w:r>
+      <w:proofErr w:type="spellStart"/>
+      <w:r>
+        <w:t>commit</w:t>
+      </w:r>
+      <w:proofErr w:type="spellEnd"/>
+      <w:r>
+        <w:t xml:space="preserve"> </w:t>
+      </w:r>
+      <w:proofErr w:type="spellStart"/>
+      <w:r>
+        <w:t>commit</w:t>
+      </w:r>
+      <w:proofErr w:type="spellEnd"/>
+    </w:p>
+    <w:p>
+      <w:r>
+        <w:t>Otvorí sa súbor  - pred otvorením chce vedieť  ako  sa má súbor otvoriť  - zadajte O –</w:t>
+      </w:r>
+      <w:proofErr w:type="spellStart"/>
+      <w:r>
+        <w:t>Open</w:t>
+      </w:r>
+      <w:proofErr w:type="spellEnd"/>
     </w:p>
     <w:p>
       <w:r>
@@ -449,10 +410,10 @@
           <w:lang w:eastAsia="sk-SK"/>
         </w:rPr>
         <w:drawing>
-          <wp:inline distT="0" distB="0" distL="0" distR="0" wp14:anchorId="435D1ECB" wp14:editId="53F9FDD2">
+          <wp:inline distT="0" distB="0" distL="0" distR="0" wp14:anchorId="1322713E" wp14:editId="7088D069">
             <wp:extent cx="5760720" cy="1550115"/>
             <wp:effectExtent l="0" t="0" r="0" b="0"/>
-            <wp:docPr id="7" name="Obrázok 7"/>
+            <wp:docPr id="6" name="Obrázok 6"/>
             <wp:cNvGraphicFramePr>
               <a:graphicFrameLocks xmlns:a="http://schemas.openxmlformats.org/drawingml/2006/main" noChangeAspect="1"/>
             </wp:cNvGraphicFramePr>
@@ -487,6 +448,75 @@
     </w:p>
     <w:p>
       <w:r>
+        <w:t xml:space="preserve">Treba </w:t>
+      </w:r>
+      <w:proofErr w:type="spellStart"/>
+      <w:r>
+        <w:t>zmazaŤ</w:t>
+      </w:r>
+      <w:proofErr w:type="spellEnd"/>
+      <w:r>
+        <w:t xml:space="preserve">  # pred súborom, ktorý chceme uložiť .  AK chcete súbor uložiť zadajte dajte :</w:t>
+      </w:r>
+      <w:proofErr w:type="spellStart"/>
+      <w:r>
+        <w:t>wq</w:t>
+      </w:r>
+      <w:proofErr w:type="spellEnd"/>
+      <w:r>
+        <w:t>!</w:t>
+      </w:r>
+    </w:p>
+    <w:p>
+      <w:r>
+        <w:t>Následne sa súbor uloží a zvrie (platí iba pre vi editor)</w:t>
+      </w:r>
+    </w:p>
+    <w:p>
+      <w:r>
+        <w:rPr>
+          <w:noProof/>
+          <w:lang w:eastAsia="sk-SK"/>
+        </w:rPr>
+        <w:drawing>
+          <wp:inline distT="0" distB="0" distL="0" distR="0" wp14:anchorId="435D1ECB" wp14:editId="53F9FDD2">
+            <wp:extent cx="5760720" cy="1550115"/>
+            <wp:effectExtent l="0" t="0" r="0" b="0"/>
+            <wp:docPr id="7" name="Obrázok 7"/>
+            <wp:cNvGraphicFramePr>
+              <a:graphicFrameLocks xmlns:a="http://schemas.openxmlformats.org/drawingml/2006/main" noChangeAspect="1"/>
+            </wp:cNvGraphicFramePr>
+            <a:graphic xmlns:a="http://schemas.openxmlformats.org/drawingml/2006/main">
+              <a:graphicData uri="http://schemas.openxmlformats.org/drawingml/2006/picture">
+                <pic:pic xmlns:pic="http://schemas.openxmlformats.org/drawingml/2006/picture">
+                  <pic:nvPicPr>
+                    <pic:cNvPr id="0" name=""/>
+                    <pic:cNvPicPr/>
+                  </pic:nvPicPr>
+                  <pic:blipFill>
+                    <a:blip r:embed="rId13"/>
+                    <a:stretch>
+                      <a:fillRect/>
+                    </a:stretch>
+                  </pic:blipFill>
+                  <pic:spPr>
+                    <a:xfrm>
+                      <a:off x="0" y="0"/>
+                      <a:ext cx="5760720" cy="1550115"/>
+                    </a:xfrm>
+                    <a:prstGeom prst="rect">
+                      <a:avLst/>
+                    </a:prstGeom>
+                  </pic:spPr>
+                </pic:pic>
+              </a:graphicData>
+            </a:graphic>
+          </wp:inline>
+        </w:drawing>
+      </w:r>
+    </w:p>
+    <w:p>
+      <w:r>
         <w:t xml:space="preserve">AK chcete uložiť kópiu </w:t>
       </w:r>
       <w:proofErr w:type="spellStart"/>
@@ -604,7 +634,7 @@
         </w:rPr>
         <w:t xml:space="preserve"> </w:t>
       </w:r>
-      <w:hyperlink r:id="rId13" w:history="1">
+      <w:hyperlink r:id="rId14" w:history="1">
         <w:r>
           <w:rPr>
             <w:rStyle w:val="Hypertextovprepojenie"/>
@@ -814,6 +844,7 @@
           <w:szCs w:val="21"/>
           <w:lang w:eastAsia="sk-SK"/>
         </w:rPr>
+        <w:lastRenderedPageBreak/>
         <w:t xml:space="preserve">Tu je ale celý postup </w:t>
       </w:r>
     </w:p>
@@ -855,7 +886,6 @@
           <w:szCs w:val="21"/>
           <w:lang w:eastAsia="sk-SK"/>
         </w:rPr>
-        <w:lastRenderedPageBreak/>
         <w:t xml:space="preserve">echo "# GIT" &gt;&gt; </w:t>
       </w:r>
       <w:proofErr w:type="spellStart"/>
@@ -1748,8 +1778,6 @@
       </w:pPr>
     </w:p>
     <w:p>
-      <w:bookmarkStart w:id="0" w:name="_GoBack"/>
-      <w:bookmarkEnd w:id="0"/>
       <w:r>
         <w:rPr>
           <w:noProof/>
@@ -1771,7 +1799,7 @@
                     <pic:cNvPicPr/>
                   </pic:nvPicPr>
                   <pic:blipFill>
-                    <a:blip r:embed="rId14"/>
+                    <a:blip r:embed="rId15"/>
                     <a:stretch>
                       <a:fillRect/>
                     </a:stretch>
@@ -1853,7 +1881,7 @@
                     <pic:cNvPicPr/>
                   </pic:nvPicPr>
                   <pic:blipFill>
-                    <a:blip r:embed="rId15"/>
+                    <a:blip r:embed="rId16"/>
                     <a:stretch>
                       <a:fillRect/>
                     </a:stretch>
@@ -2315,6 +2343,18 @@
     <w:basedOn w:val="Predvolenpsmoodseku"/>
     <w:rsid w:val="00D05E0A"/>
   </w:style>
+  <w:style w:type="character" w:styleId="PouitHypertextovPrepojenie">
+    <w:name w:val="FollowedHyperlink"/>
+    <w:basedOn w:val="Predvolenpsmoodseku"/>
+    <w:uiPriority w:val="99"/>
+    <w:semiHidden/>
+    <w:unhideWhenUsed/>
+    <w:rsid w:val="00C31A6A"/>
+    <w:rPr>
+      <w:color w:val="800080" w:themeColor="followedHyperlink"/>
+      <w:u w:val="single"/>
+    </w:rPr>
+  </w:style>
 </w:styles>
 </file>
 
@@ -2652,6 +2692,18 @@
     <w:basedOn w:val="Predvolenpsmoodseku"/>
     <w:rsid w:val="00D05E0A"/>
   </w:style>
+  <w:style w:type="character" w:styleId="PouitHypertextovPrepojenie">
+    <w:name w:val="FollowedHyperlink"/>
+    <w:basedOn w:val="Predvolenpsmoodseku"/>
+    <w:uiPriority w:val="99"/>
+    <w:semiHidden/>
+    <w:unhideWhenUsed/>
+    <w:rsid w:val="00C31A6A"/>
+    <w:rPr>
+      <w:color w:val="800080" w:themeColor="followedHyperlink"/>
+      <w:u w:val="single"/>
+    </w:rPr>
+  </w:style>
 </w:styles>
 </file>
 

</xml_diff>